<commit_message>
fix second_min, add charts
</commit_message>
<xml_diff>
--- a/bin_packing_report.docx
+++ b/bin_packing_report.docx
@@ -206,6 +206,15 @@
           <w:u w:val="single"/>
         </w:rPr>
         <w:lastRenderedPageBreak/>
+        <w:t xml:space="preserve">Section 1: </w:t>
+      </w:r>
+      <w:r>
+        <w:rPr>
+          <w:rFonts w:ascii="Times New Roman" w:hAnsi="Times New Roman" w:cs="Times New Roman"/>
+          <w:b/>
+          <w:sz w:val="24"/>
+          <w:u w:val="single"/>
+        </w:rPr>
         <w:t>Introduction</w:t>
       </w:r>
       <w:r>
@@ -1786,6 +1795,15 @@
           <w:u w:val="single"/>
         </w:rPr>
         <w:lastRenderedPageBreak/>
+        <w:t xml:space="preserve">Section 2: </w:t>
+      </w:r>
+      <w:r>
+        <w:rPr>
+          <w:rFonts w:ascii="Times New Roman" w:eastAsiaTheme="minorEastAsia" w:hAnsi="Times New Roman" w:cs="Times New Roman"/>
+          <w:b/>
+          <w:sz w:val="24"/>
+          <w:u w:val="single"/>
+        </w:rPr>
         <w:t xml:space="preserve">Analysis of </w:t>
       </w:r>
       <w:r>
@@ -2160,6 +2178,7 @@
               <w:rPr>
                 <w:rFonts w:ascii="Times New Roman" w:eastAsiaTheme="minorEastAsia" w:hAnsi="Times New Roman" w:cs="Times New Roman"/>
                 <w:sz w:val="24"/>
+                <w:vertAlign w:val="superscript"/>
               </w:rPr>
             </w:pPr>
             <w:r>
@@ -2175,6 +2194,21 @@
                 <w:sz w:val="24"/>
               </w:rPr>
               <w:t>.0</w:t>
+            </w:r>
+            <w:r>
+              <w:rPr>
+                <w:rFonts w:ascii="Times New Roman" w:eastAsiaTheme="minorEastAsia" w:hAnsi="Times New Roman" w:cs="Times New Roman"/>
+                <w:sz w:val="24"/>
+              </w:rPr>
+              <w:t xml:space="preserve"> </w:t>
+            </w:r>
+            <w:r>
+              <w:rPr>
+                <w:rFonts w:ascii="Times New Roman" w:eastAsiaTheme="minorEastAsia" w:hAnsi="Times New Roman" w:cs="Times New Roman"/>
+                <w:sz w:val="24"/>
+                <w:vertAlign w:val="superscript"/>
+              </w:rPr>
+              <w:t xml:space="preserve">[Proven below] </w:t>
             </w:r>
           </w:p>
         </w:tc>
@@ -3166,6 +3200,8 @@
               </w:rPr>
               <w:t>D</w:t>
             </w:r>
+            <w:bookmarkStart w:id="0" w:name="_GoBack"/>
+            <w:bookmarkEnd w:id="0"/>
             <w:r>
               <w:rPr>
                 <w:rFonts w:ascii="Times New Roman" w:eastAsiaTheme="minorEastAsia" w:hAnsi="Times New Roman" w:cs="Times New Roman"/>
@@ -3278,12 +3314,28 @@
     <w:p>
       <w:pPr>
         <w:spacing w:after="120"/>
-        <w:rPr>
-          <w:rFonts w:ascii="Times New Roman" w:eastAsiaTheme="minorEastAsia" w:hAnsi="Times New Roman" w:cs="Times New Roman"/>
-          <w:b/>
-          <w:sz w:val="24"/>
-        </w:rPr>
-      </w:pPr>
+        <w:ind w:left="720" w:hanging="720"/>
+        <w:rPr>
+          <w:rFonts w:ascii="Times New Roman" w:eastAsiaTheme="minorEastAsia" w:hAnsi="Times New Roman" w:cs="Times New Roman"/>
+          <w:b/>
+          <w:sz w:val="24"/>
+        </w:rPr>
+      </w:pPr>
+      <w:r>
+        <w:rPr>
+          <w:rFonts w:ascii="Times New Roman" w:eastAsiaTheme="minorEastAsia" w:hAnsi="Times New Roman" w:cs="Times New Roman"/>
+          <w:b/>
+          <w:sz w:val="24"/>
+        </w:rPr>
+        <w:t xml:space="preserve">Table 1: </w:t>
+      </w:r>
+      <w:r>
+        <w:rPr>
+          <w:rFonts w:ascii="Times New Roman" w:eastAsiaTheme="minorEastAsia" w:hAnsi="Times New Roman" w:cs="Times New Roman"/>
+          <w:sz w:val="24"/>
+        </w:rPr>
+        <w:t>Summary of Time Complexities and Competitive Ratios of Bin-Packing Algorithms</w:t>
+      </w:r>
     </w:p>
     <w:p>
       <w:pPr>
@@ -3340,7 +3392,14 @@
           <w:rFonts w:ascii="Times New Roman" w:eastAsiaTheme="minorEastAsia" w:hAnsi="Times New Roman" w:cs="Times New Roman"/>
           <w:sz w:val="24"/>
         </w:rPr>
-        <w:t xml:space="preserve">For the purposes of this report, </w:t>
+        <w:t>Throughout this report,</w:t>
+      </w:r>
+      <w:r>
+        <w:rPr>
+          <w:rFonts w:ascii="Times New Roman" w:eastAsiaTheme="minorEastAsia" w:hAnsi="Times New Roman" w:cs="Times New Roman"/>
+          <w:sz w:val="24"/>
+        </w:rPr>
+        <w:t xml:space="preserve"> </w:t>
       </w:r>
       <w:proofErr w:type="gramStart"/>
       <w:r>
@@ -3478,6 +3537,20 @@
         </w:rPr>
         <w:t xml:space="preserve">. </w:t>
       </w:r>
+      <w:r>
+        <w:rPr>
+          <w:rFonts w:ascii="Times New Roman" w:eastAsiaTheme="minorEastAsia" w:hAnsi="Times New Roman" w:cs="Times New Roman"/>
+          <w:sz w:val="24"/>
+        </w:rPr>
+        <w:t>This was done to give a baseline to show how useful the proper applic</w:t>
+      </w:r>
+      <w:r>
+        <w:rPr>
+          <w:rFonts w:ascii="Times New Roman" w:eastAsiaTheme="minorEastAsia" w:hAnsi="Times New Roman" w:cs="Times New Roman"/>
+          <w:sz w:val="24"/>
+        </w:rPr>
+        <w:t>ation of data structures can be.</w:t>
+      </w:r>
     </w:p>
     <w:p>
       <w:pPr>
@@ -3834,8 +3907,6 @@
           <w:sz w:val="24"/>
         </w:rPr>
       </w:pPr>
-      <w:bookmarkStart w:id="0" w:name="_GoBack"/>
-      <w:bookmarkEnd w:id="0"/>
       <w:r>
         <w:rPr>
           <w:rFonts w:ascii="Times New Roman" w:eastAsiaTheme="minorEastAsia" w:hAnsi="Times New Roman" w:cs="Times New Roman"/>
@@ -5253,8 +5324,39 @@
           <w:rFonts w:ascii="Times New Roman" w:eastAsiaTheme="minorEastAsia" w:hAnsi="Times New Roman" w:cs="Times New Roman"/>
           <w:sz w:val="24"/>
         </w:rPr>
-        <w:t>A human can inspect this input and see that the ½</w:t>
-      </w:r>
+        <w:t xml:space="preserve">A human can inspect this input and see that the </w:t>
+      </w:r>
+      <m:oMath>
+        <m:f>
+          <m:fPr>
+            <m:ctrlPr>
+              <w:rPr>
+                <w:rFonts w:ascii="Cambria Math" w:eastAsiaTheme="minorEastAsia" w:hAnsi="Cambria Math" w:cs="Times New Roman"/>
+                <w:i/>
+                <w:sz w:val="24"/>
+              </w:rPr>
+            </m:ctrlPr>
+          </m:fPr>
+          <m:num>
+            <m:r>
+              <w:rPr>
+                <w:rFonts w:ascii="Cambria Math" w:eastAsiaTheme="minorEastAsia" w:hAnsi="Cambria Math" w:cs="Times New Roman"/>
+                <w:sz w:val="24"/>
+              </w:rPr>
+              <m:t>1</m:t>
+            </m:r>
+          </m:num>
+          <m:den>
+            <m:r>
+              <w:rPr>
+                <w:rFonts w:ascii="Cambria Math" w:eastAsiaTheme="minorEastAsia" w:hAnsi="Cambria Math" w:cs="Times New Roman"/>
+                <w:sz w:val="24"/>
+              </w:rPr>
+              <m:t>2</m:t>
+            </m:r>
+          </m:den>
+        </m:f>
+      </m:oMath>
       <w:r>
         <w:rPr>
           <w:rFonts w:ascii="Times New Roman" w:eastAsiaTheme="minorEastAsia" w:hAnsi="Times New Roman" w:cs="Times New Roman"/>
@@ -5333,28 +5435,451 @@
           <w:rFonts w:ascii="Times New Roman" w:eastAsiaTheme="minorEastAsia" w:hAnsi="Times New Roman" w:cs="Times New Roman"/>
           <w:sz w:val="24"/>
         </w:rPr>
-        <w:t xml:space="preserve">packed into their own bins, </w:t>
+        <w:t>packed into their own</w:t>
+      </w:r>
+      <w:r>
+        <w:rPr>
+          <w:rFonts w:ascii="Times New Roman" w:eastAsiaTheme="minorEastAsia" w:hAnsi="Times New Roman" w:cs="Times New Roman"/>
+          <w:sz w:val="24"/>
+        </w:rPr>
+        <w:t xml:space="preserve"> bin, taking up a total of just  </w:t>
+      </w:r>
+      <m:oMath>
+        <m:f>
+          <m:fPr>
+            <m:ctrlPr>
+              <w:rPr>
+                <w:rFonts w:ascii="Cambria Math" w:eastAsiaTheme="minorEastAsia" w:hAnsi="Cambria Math" w:cs="Times New Roman"/>
+                <w:i/>
+                <w:sz w:val="24"/>
+              </w:rPr>
+            </m:ctrlPr>
+          </m:fPr>
+          <m:num>
+            <m:r>
+              <w:rPr>
+                <w:rFonts w:ascii="Cambria Math" w:eastAsiaTheme="minorEastAsia" w:hAnsi="Cambria Math" w:cs="Times New Roman"/>
+                <w:sz w:val="24"/>
+              </w:rPr>
+              <m:t>n</m:t>
+            </m:r>
+          </m:num>
+          <m:den>
+            <m:r>
+              <w:rPr>
+                <w:rFonts w:ascii="Cambria Math" w:eastAsiaTheme="minorEastAsia" w:hAnsi="Cambria Math" w:cs="Times New Roman"/>
+                <w:sz w:val="24"/>
+              </w:rPr>
+              <m:t>2</m:t>
+            </m:r>
+          </m:den>
+        </m:f>
+        <m:r>
+          <w:rPr>
+            <w:rFonts w:ascii="Cambria Math" w:eastAsiaTheme="minorEastAsia" w:hAnsi="Cambria Math" w:cs="Times New Roman"/>
+            <w:sz w:val="24"/>
+          </w:rPr>
+          <m:t>x</m:t>
+        </m:r>
+        <m:f>
+          <m:fPr>
+            <m:ctrlPr>
+              <w:rPr>
+                <w:rFonts w:ascii="Cambria Math" w:eastAsiaTheme="minorEastAsia" w:hAnsi="Cambria Math" w:cs="Times New Roman"/>
+                <w:i/>
+                <w:sz w:val="24"/>
+              </w:rPr>
+            </m:ctrlPr>
+          </m:fPr>
+          <m:num>
+            <m:r>
+              <w:rPr>
+                <w:rFonts w:ascii="Cambria Math" w:eastAsiaTheme="minorEastAsia" w:hAnsi="Cambria Math" w:cs="Times New Roman"/>
+                <w:sz w:val="24"/>
+              </w:rPr>
+              <m:t>1</m:t>
+            </m:r>
+          </m:num>
+          <m:den>
+            <m:r>
+              <w:rPr>
+                <w:rFonts w:ascii="Cambria Math" w:eastAsiaTheme="minorEastAsia" w:hAnsi="Cambria Math" w:cs="Times New Roman"/>
+                <w:sz w:val="24"/>
+              </w:rPr>
+              <m:t>2n</m:t>
+            </m:r>
+          </m:den>
+        </m:f>
+        <m:r>
+          <w:rPr>
+            <w:rFonts w:ascii="Cambria Math" w:eastAsiaTheme="minorEastAsia" w:hAnsi="Cambria Math" w:cs="Times New Roman"/>
+            <w:sz w:val="24"/>
+          </w:rPr>
+          <m:t>=</m:t>
+        </m:r>
+        <m:f>
+          <m:fPr>
+            <m:ctrlPr>
+              <w:rPr>
+                <w:rFonts w:ascii="Cambria Math" w:eastAsiaTheme="minorEastAsia" w:hAnsi="Cambria Math" w:cs="Times New Roman"/>
+                <w:i/>
+                <w:sz w:val="24"/>
+              </w:rPr>
+            </m:ctrlPr>
+          </m:fPr>
+          <m:num>
+            <m:r>
+              <w:rPr>
+                <w:rFonts w:ascii="Cambria Math" w:eastAsiaTheme="minorEastAsia" w:hAnsi="Cambria Math" w:cs="Times New Roman"/>
+                <w:sz w:val="24"/>
+              </w:rPr>
+              <m:t>1</m:t>
+            </m:r>
+          </m:num>
+          <m:den>
+            <m:r>
+              <w:rPr>
+                <w:rFonts w:ascii="Cambria Math" w:eastAsiaTheme="minorEastAsia" w:hAnsi="Cambria Math" w:cs="Times New Roman"/>
+                <w:sz w:val="24"/>
+              </w:rPr>
+              <m:t>4</m:t>
+            </m:r>
+          </m:den>
+        </m:f>
+      </m:oMath>
+      <w:r>
+        <w:rPr>
+          <w:rFonts w:ascii="Times New Roman" w:eastAsiaTheme="minorEastAsia" w:hAnsi="Times New Roman" w:cs="Times New Roman"/>
+          <w:sz w:val="24"/>
+        </w:rPr>
+        <w:t xml:space="preserve"> of a bin (so, 1 bin). </w:t>
+      </w:r>
+      <w:r>
+        <w:rPr>
+          <w:rFonts w:ascii="Times New Roman" w:eastAsiaTheme="minorEastAsia" w:hAnsi="Times New Roman" w:cs="Times New Roman"/>
+          <w:sz w:val="24"/>
+        </w:rPr>
+        <w:t xml:space="preserve">This solution  </w:t>
+      </w:r>
+      <m:oMath>
+        <m:f>
+          <m:fPr>
+            <m:ctrlPr>
+              <w:rPr>
+                <w:rFonts w:ascii="Cambria Math" w:eastAsiaTheme="minorEastAsia" w:hAnsi="Cambria Math" w:cs="Times New Roman"/>
+                <w:i/>
+                <w:sz w:val="24"/>
+              </w:rPr>
+            </m:ctrlPr>
+          </m:fPr>
+          <m:num>
+            <m:r>
+              <w:rPr>
+                <w:rFonts w:ascii="Cambria Math" w:eastAsiaTheme="minorEastAsia" w:hAnsi="Cambria Math" w:cs="Times New Roman"/>
+                <w:sz w:val="24"/>
+              </w:rPr>
+              <m:t>n</m:t>
+            </m:r>
+          </m:num>
+          <m:den>
+            <m:r>
+              <w:rPr>
+                <w:rFonts w:ascii="Cambria Math" w:eastAsiaTheme="minorEastAsia" w:hAnsi="Cambria Math" w:cs="Times New Roman"/>
+                <w:sz w:val="24"/>
+              </w:rPr>
+              <m:t>4</m:t>
+            </m:r>
+          </m:den>
+        </m:f>
+        <m:r>
+          <w:rPr>
+            <w:rFonts w:ascii="Cambria Math" w:eastAsiaTheme="minorEastAsia" w:hAnsi="Cambria Math" w:cs="Times New Roman"/>
+            <w:sz w:val="24"/>
+          </w:rPr>
+          <m:t>+1</m:t>
+        </m:r>
+      </m:oMath>
+      <w:r>
+        <w:rPr>
+          <w:rFonts w:ascii="Times New Roman" w:eastAsiaTheme="minorEastAsia" w:hAnsi="Times New Roman" w:cs="Times New Roman"/>
+          <w:sz w:val="24"/>
+        </w:rPr>
+        <w:t xml:space="preserve"> </w:t>
+      </w:r>
+      <w:r>
+        <w:rPr>
+          <w:rFonts w:ascii="Times New Roman" w:eastAsiaTheme="minorEastAsia" w:hAnsi="Times New Roman" w:cs="Times New Roman"/>
+          <w:sz w:val="24"/>
+        </w:rPr>
+        <w:t xml:space="preserve">is </w:t>
+      </w:r>
+      <w:r>
+        <w:rPr>
+          <w:rFonts w:ascii="Times New Roman" w:eastAsiaTheme="minorEastAsia" w:hAnsi="Times New Roman" w:cs="Times New Roman"/>
+          <w:sz w:val="24"/>
+        </w:rPr>
+        <w:t xml:space="preserve">optimal. However, NF will instead create </w:t>
+      </w:r>
+      <m:oMath>
+        <m:f>
+          <m:fPr>
+            <m:ctrlPr>
+              <w:rPr>
+                <w:rFonts w:ascii="Cambria Math" w:eastAsiaTheme="minorEastAsia" w:hAnsi="Cambria Math" w:cs="Times New Roman"/>
+                <w:i/>
+                <w:sz w:val="24"/>
+              </w:rPr>
+            </m:ctrlPr>
+          </m:fPr>
+          <m:num>
+            <m:r>
+              <w:rPr>
+                <w:rFonts w:ascii="Cambria Math" w:eastAsiaTheme="minorEastAsia" w:hAnsi="Cambria Math" w:cs="Times New Roman"/>
+                <w:sz w:val="24"/>
+              </w:rPr>
+              <m:t>n</m:t>
+            </m:r>
+          </m:num>
+          <m:den>
+            <m:r>
+              <w:rPr>
+                <w:rFonts w:ascii="Cambria Math" w:eastAsiaTheme="minorEastAsia" w:hAnsi="Cambria Math" w:cs="Times New Roman"/>
+                <w:sz w:val="24"/>
+              </w:rPr>
+              <m:t>2</m:t>
+            </m:r>
+          </m:den>
+        </m:f>
+      </m:oMath>
+      <w:r>
+        <w:rPr>
+          <w:rFonts w:ascii="Times New Roman" w:eastAsiaTheme="minorEastAsia" w:hAnsi="Times New Roman" w:cs="Times New Roman"/>
+          <w:sz w:val="24"/>
+        </w:rPr>
+        <w:t xml:space="preserve"> bins, each of which </w:t>
+      </w:r>
+      <w:r>
+        <w:rPr>
+          <w:rFonts w:ascii="Times New Roman" w:eastAsiaTheme="minorEastAsia" w:hAnsi="Times New Roman" w:cs="Times New Roman"/>
+          <w:sz w:val="24"/>
+        </w:rPr>
+        <w:t xml:space="preserve">contains one </w:t>
+      </w:r>
+      <m:oMath>
+        <m:f>
+          <m:fPr>
+            <m:ctrlPr>
+              <w:rPr>
+                <w:rFonts w:ascii="Cambria Math" w:eastAsiaTheme="minorEastAsia" w:hAnsi="Cambria Math" w:cs="Times New Roman"/>
+                <w:i/>
+                <w:sz w:val="24"/>
+              </w:rPr>
+            </m:ctrlPr>
+          </m:fPr>
+          <m:num>
+            <m:r>
+              <w:rPr>
+                <w:rFonts w:ascii="Cambria Math" w:eastAsiaTheme="minorEastAsia" w:hAnsi="Cambria Math" w:cs="Times New Roman"/>
+                <w:sz w:val="24"/>
+              </w:rPr>
+              <m:t>1</m:t>
+            </m:r>
+          </m:num>
+          <m:den>
+            <m:r>
+              <w:rPr>
+                <w:rFonts w:ascii="Cambria Math" w:eastAsiaTheme="minorEastAsia" w:hAnsi="Cambria Math" w:cs="Times New Roman"/>
+                <w:sz w:val="24"/>
+              </w:rPr>
+              <m:t>2</m:t>
+            </m:r>
+          </m:den>
+        </m:f>
+      </m:oMath>
+      <w:r>
+        <w:rPr>
+          <w:rFonts w:ascii="Times New Roman" w:eastAsiaTheme="minorEastAsia" w:hAnsi="Times New Roman" w:cs="Times New Roman"/>
+          <w:sz w:val="24"/>
+        </w:rPr>
+        <w:t xml:space="preserve"> and one </w:t>
+      </w:r>
+      <m:oMath>
+        <m:f>
+          <m:fPr>
+            <m:ctrlPr>
+              <w:rPr>
+                <w:rFonts w:ascii="Cambria Math" w:eastAsiaTheme="minorEastAsia" w:hAnsi="Cambria Math" w:cs="Times New Roman"/>
+                <w:i/>
+                <w:sz w:val="24"/>
+              </w:rPr>
+            </m:ctrlPr>
+          </m:fPr>
+          <m:num>
+            <m:r>
+              <w:rPr>
+                <w:rFonts w:ascii="Cambria Math" w:eastAsiaTheme="minorEastAsia" w:hAnsi="Cambria Math" w:cs="Times New Roman"/>
+                <w:sz w:val="24"/>
+              </w:rPr>
+              <m:t>1</m:t>
+            </m:r>
+          </m:num>
+          <m:den>
+            <m:r>
+              <w:rPr>
+                <w:rFonts w:ascii="Cambria Math" w:eastAsiaTheme="minorEastAsia" w:hAnsi="Cambria Math" w:cs="Times New Roman"/>
+                <w:sz w:val="24"/>
+              </w:rPr>
+              <m:t>2n</m:t>
+            </m:r>
+          </m:den>
+        </m:f>
+      </m:oMath>
+      <w:r>
+        <w:rPr>
+          <w:rFonts w:ascii="Times New Roman" w:eastAsiaTheme="minorEastAsia" w:hAnsi="Times New Roman" w:cs="Times New Roman"/>
+          <w:sz w:val="24"/>
+        </w:rPr>
+        <w:t xml:space="preserve"> item. </w:t>
+      </w:r>
+      <w:r>
+        <w:rPr>
+          <w:rFonts w:ascii="Times New Roman" w:eastAsiaTheme="minorEastAsia" w:hAnsi="Times New Roman" w:cs="Times New Roman"/>
+          <w:sz w:val="24"/>
+        </w:rPr>
+        <w:t>This is a competitive ratio of just under 2.</w:t>
       </w:r>
     </w:p>
     <w:p>
       <w:pPr>
         <w:spacing w:after="120"/>
-        <w:rPr>
-          <w:rFonts w:ascii="Times New Roman" w:eastAsiaTheme="minorEastAsia" w:hAnsi="Times New Roman" w:cs="Times New Roman"/>
-          <w:sz w:val="24"/>
-        </w:rPr>
-      </w:pPr>
-      <w:r>
-        <w:rPr>
-          <w:rFonts w:ascii="Times New Roman" w:eastAsiaTheme="minorEastAsia" w:hAnsi="Times New Roman" w:cs="Times New Roman"/>
-          <w:sz w:val="24"/>
-        </w:rPr>
-        <w:t>However, this is the price of the linear runtime. In summary, Next Fit sacrifices</w:t>
-      </w:r>
-      <w:r>
-        <w:rPr>
-          <w:rFonts w:ascii="Times New Roman" w:eastAsiaTheme="minorEastAsia" w:hAnsi="Times New Roman" w:cs="Times New Roman"/>
-          <w:sz w:val="24"/>
+        <w:ind w:firstLine="720"/>
+        <w:rPr>
+          <w:rFonts w:ascii="Times New Roman" w:eastAsiaTheme="minorEastAsia" w:hAnsi="Times New Roman" w:cs="Times New Roman"/>
+          <w:sz w:val="24"/>
+        </w:rPr>
+      </w:pPr>
+      <w:r>
+        <w:rPr>
+          <w:rFonts w:ascii="Times New Roman" w:eastAsiaTheme="minorEastAsia" w:hAnsi="Times New Roman" w:cs="Times New Roman"/>
+          <w:sz w:val="24"/>
+        </w:rPr>
+        <w:t>However, this is the price of the linear runtime. Next Fit sacrifices</w:t>
+      </w:r>
+      <w:r>
+        <w:rPr>
+          <w:rFonts w:ascii="Times New Roman" w:eastAsiaTheme="minorEastAsia" w:hAnsi="Times New Roman" w:cs="Times New Roman"/>
+          <w:sz w:val="24"/>
+        </w:rPr>
+        <w:t xml:space="preserve"> potential </w:t>
+      </w:r>
+      <w:r>
+        <w:rPr>
+          <w:rFonts w:ascii="Times New Roman" w:eastAsiaTheme="minorEastAsia" w:hAnsi="Times New Roman" w:cs="Times New Roman"/>
+          <w:sz w:val="24"/>
+        </w:rPr>
+        <w:t>optimization in favour of simplicity and speed.</w:t>
+      </w:r>
+    </w:p>
+    <w:p>
+      <w:pPr>
+        <w:spacing w:after="120"/>
+        <w:rPr>
+          <w:rFonts w:ascii="Times New Roman" w:eastAsiaTheme="minorEastAsia" w:hAnsi="Times New Roman" w:cs="Times New Roman"/>
+          <w:b/>
+          <w:sz w:val="24"/>
+        </w:rPr>
+      </w:pPr>
+      <w:r>
+        <w:rPr>
+          <w:rFonts w:ascii="Times New Roman" w:eastAsiaTheme="minorEastAsia" w:hAnsi="Times New Roman" w:cs="Times New Roman"/>
+          <w:b/>
+          <w:sz w:val="24"/>
+        </w:rPr>
+        <w:t xml:space="preserve">Next Fit </w:t>
+      </w:r>
+      <w:r>
+        <w:rPr>
+          <w:rFonts w:ascii="Times New Roman" w:eastAsiaTheme="minorEastAsia" w:hAnsi="Times New Roman" w:cs="Times New Roman"/>
+          <w:b/>
+          <w:sz w:val="24"/>
+        </w:rPr>
+        <w:t>Decreasing</w:t>
+      </w:r>
+    </w:p>
+    <w:p>
+      <w:pPr>
+        <w:spacing w:after="120"/>
+        <w:rPr>
+          <w:rFonts w:ascii="Times New Roman" w:eastAsiaTheme="minorEastAsia" w:hAnsi="Times New Roman" w:cs="Times New Roman"/>
+          <w:sz w:val="24"/>
+        </w:rPr>
+      </w:pPr>
+      <w:r>
+        <w:rPr>
+          <w:rFonts w:ascii="Times New Roman" w:eastAsiaTheme="minorEastAsia" w:hAnsi="Times New Roman" w:cs="Times New Roman"/>
+          <w:sz w:val="24"/>
+        </w:rPr>
+        <w:tab/>
+      </w:r>
+      <w:r>
+        <w:rPr>
+          <w:rFonts w:ascii="Times New Roman" w:eastAsiaTheme="minorEastAsia" w:hAnsi="Times New Roman" w:cs="Times New Roman"/>
+          <w:sz w:val="24"/>
+        </w:rPr>
+        <w:t xml:space="preserve">Next Fit </w:t>
+      </w:r>
+      <w:r>
+        <w:rPr>
+          <w:rFonts w:ascii="Times New Roman" w:eastAsiaTheme="minorEastAsia" w:hAnsi="Times New Roman" w:cs="Times New Roman"/>
+          <w:sz w:val="24"/>
+        </w:rPr>
+        <w:t xml:space="preserve">Decreasing </w:t>
+      </w:r>
+      <w:r>
+        <w:rPr>
+          <w:rFonts w:ascii="Times New Roman" w:eastAsiaTheme="minorEastAsia" w:hAnsi="Times New Roman" w:cs="Times New Roman"/>
+          <w:sz w:val="24"/>
+        </w:rPr>
+        <w:t>is exactly the same as the NF</w:t>
+      </w:r>
+      <w:r>
+        <w:rPr>
+          <w:rFonts w:ascii="Times New Roman" w:eastAsiaTheme="minorEastAsia" w:hAnsi="Times New Roman" w:cs="Times New Roman"/>
+          <w:sz w:val="24"/>
+        </w:rPr>
+        <w:t xml:space="preserve"> algorithm</w:t>
+      </w:r>
+      <w:r>
+        <w:rPr>
+          <w:rFonts w:ascii="Times New Roman" w:eastAsiaTheme="minorEastAsia" w:hAnsi="Times New Roman" w:cs="Times New Roman"/>
+          <w:sz w:val="24"/>
+        </w:rPr>
+        <w:t xml:space="preserve">, except the input </w:t>
+      </w:r>
+      <w:proofErr w:type="gramStart"/>
+      <w:r>
+        <w:rPr>
+          <w:rFonts w:ascii="Times New Roman" w:eastAsiaTheme="minorEastAsia" w:hAnsi="Times New Roman" w:cs="Times New Roman"/>
+          <w:i/>
+          <w:sz w:val="24"/>
+        </w:rPr>
+        <w:t>S</w:t>
+      </w:r>
+      <w:r>
+        <w:rPr>
+          <w:rFonts w:ascii="Times New Roman" w:eastAsiaTheme="minorEastAsia" w:hAnsi="Times New Roman" w:cs="Times New Roman"/>
+          <w:i/>
+          <w:sz w:val="24"/>
+          <w:vertAlign w:val="subscript"/>
+        </w:rPr>
+        <w:t xml:space="preserve">i </w:t>
+      </w:r>
+      <w:r>
+        <w:rPr>
+          <w:rFonts w:ascii="Times New Roman" w:eastAsiaTheme="minorEastAsia" w:hAnsi="Times New Roman" w:cs="Times New Roman"/>
+          <w:i/>
+          <w:sz w:val="24"/>
+          <w:vertAlign w:val="subscript"/>
         </w:rPr>
         <w:t xml:space="preserve"> </w:t>
       </w:r>
@@ -5363,332 +5888,245 @@
           <w:rFonts w:ascii="Times New Roman" w:eastAsiaTheme="minorEastAsia" w:hAnsi="Times New Roman" w:cs="Times New Roman"/>
           <w:sz w:val="24"/>
         </w:rPr>
-        <w:t>optimization in favour of simplicity and speed.</w:t>
+        <w:t>is</w:t>
+      </w:r>
+      <w:proofErr w:type="gramEnd"/>
+      <w:r>
+        <w:rPr>
+          <w:rFonts w:ascii="Times New Roman" w:eastAsiaTheme="minorEastAsia" w:hAnsi="Times New Roman" w:cs="Times New Roman"/>
+          <w:sz w:val="24"/>
+        </w:rPr>
+        <w:t xml:space="preserve"> sorted</w:t>
+      </w:r>
+      <w:r>
+        <w:rPr>
+          <w:rFonts w:ascii="Times New Roman" w:eastAsiaTheme="minorEastAsia" w:hAnsi="Times New Roman" w:cs="Times New Roman"/>
+          <w:sz w:val="24"/>
+        </w:rPr>
+        <w:t xml:space="preserve"> </w:t>
+      </w:r>
+      <w:r>
+        <w:rPr>
+          <w:rFonts w:ascii="Times New Roman" w:eastAsiaTheme="minorEastAsia" w:hAnsi="Times New Roman" w:cs="Times New Roman"/>
+          <w:sz w:val="24"/>
+        </w:rPr>
+        <w:t>by</w:t>
+      </w:r>
+      <w:r>
+        <w:rPr>
+          <w:rFonts w:ascii="Times New Roman" w:eastAsiaTheme="minorEastAsia" w:hAnsi="Times New Roman" w:cs="Times New Roman"/>
+          <w:sz w:val="24"/>
+        </w:rPr>
+        <w:t xml:space="preserve"> weight </w:t>
+      </w:r>
+      <w:r>
+        <w:rPr>
+          <w:rFonts w:ascii="Times New Roman" w:eastAsiaTheme="minorEastAsia" w:hAnsi="Times New Roman" w:cs="Times New Roman"/>
+          <w:sz w:val="24"/>
+        </w:rPr>
+        <w:t xml:space="preserve">in non-increasing order </w:t>
+      </w:r>
+      <w:r>
+        <w:rPr>
+          <w:rFonts w:ascii="Times New Roman" w:eastAsiaTheme="minorEastAsia" w:hAnsi="Times New Roman" w:cs="Times New Roman"/>
+          <w:sz w:val="24"/>
+        </w:rPr>
+        <w:t>at the very beginning.</w:t>
+      </w:r>
+      <w:r>
+        <w:rPr>
+          <w:rFonts w:ascii="Times New Roman" w:eastAsiaTheme="minorEastAsia" w:hAnsi="Times New Roman" w:cs="Times New Roman"/>
+          <w:sz w:val="24"/>
+        </w:rPr>
+        <w:t xml:space="preserve"> </w:t>
+      </w:r>
+      <w:r>
+        <w:rPr>
+          <w:rFonts w:ascii="Times New Roman" w:eastAsiaTheme="minorEastAsia" w:hAnsi="Times New Roman" w:cs="Times New Roman"/>
+          <w:sz w:val="24"/>
+        </w:rPr>
+        <w:t>As</w:t>
+      </w:r>
+      <w:r>
+        <w:rPr>
+          <w:rFonts w:ascii="Times New Roman" w:eastAsiaTheme="minorEastAsia" w:hAnsi="Times New Roman" w:cs="Times New Roman"/>
+          <w:sz w:val="24"/>
+        </w:rPr>
+        <w:t xml:space="preserve"> mentioned above, NFD</w:t>
+      </w:r>
+      <w:r>
+        <w:rPr>
+          <w:rFonts w:ascii="Times New Roman" w:eastAsiaTheme="minorEastAsia" w:hAnsi="Times New Roman" w:cs="Times New Roman"/>
+          <w:sz w:val="24"/>
+        </w:rPr>
+        <w:t xml:space="preserve"> </w:t>
+      </w:r>
+      <w:r>
+        <w:rPr>
+          <w:rFonts w:ascii="Times New Roman" w:eastAsiaTheme="minorEastAsia" w:hAnsi="Times New Roman" w:cs="Times New Roman"/>
+          <w:sz w:val="24"/>
+        </w:rPr>
+        <w:t xml:space="preserve">is not usually </w:t>
+      </w:r>
+      <w:r>
+        <w:rPr>
+          <w:rFonts w:ascii="Times New Roman" w:eastAsiaTheme="minorEastAsia" w:hAnsi="Times New Roman" w:cs="Times New Roman"/>
+          <w:sz w:val="24"/>
+        </w:rPr>
+        <w:t xml:space="preserve">preferred over NF even for offline applications. This is partially due to the fact that the sorting step increases the time complexity to </w:t>
+      </w:r>
+      <w:proofErr w:type="gramStart"/>
+      <w:r>
+        <w:rPr>
+          <w:rFonts w:ascii="Times New Roman" w:eastAsiaTheme="minorEastAsia" w:hAnsi="Times New Roman" w:cs="Times New Roman"/>
+          <w:i/>
+          <w:sz w:val="24"/>
+        </w:rPr>
+        <w:t>O(</w:t>
+      </w:r>
+      <w:proofErr w:type="gramEnd"/>
+      <w:r>
+        <w:rPr>
+          <w:rFonts w:ascii="Times New Roman" w:eastAsiaTheme="minorEastAsia" w:hAnsi="Times New Roman" w:cs="Times New Roman"/>
+          <w:i/>
+          <w:sz w:val="24"/>
+        </w:rPr>
+        <w:t xml:space="preserve">n </w:t>
+      </w:r>
+      <w:r>
+        <w:rPr>
+          <w:rFonts w:ascii="Cambria Math" w:eastAsiaTheme="minorEastAsia" w:hAnsi="Cambria Math" w:cs="Cambria Math"/>
+          <w:i/>
+          <w:sz w:val="24"/>
+        </w:rPr>
+        <w:t xml:space="preserve">⋅ </w:t>
+      </w:r>
+      <w:r>
+        <w:rPr>
+          <w:rFonts w:ascii="Times New Roman" w:eastAsiaTheme="minorEastAsia" w:hAnsi="Times New Roman" w:cs="Times New Roman"/>
+          <w:i/>
+          <w:sz w:val="24"/>
+        </w:rPr>
+        <w:t>log(n))</w:t>
+      </w:r>
+      <w:r>
+        <w:rPr>
+          <w:rFonts w:ascii="Times New Roman" w:eastAsiaTheme="minorEastAsia" w:hAnsi="Times New Roman" w:cs="Times New Roman"/>
+          <w:i/>
+          <w:sz w:val="24"/>
+        </w:rPr>
+        <w:t>,</w:t>
+      </w:r>
+      <w:r>
+        <w:rPr>
+          <w:rFonts w:ascii="Times New Roman" w:eastAsiaTheme="minorEastAsia" w:hAnsi="Times New Roman" w:cs="Times New Roman"/>
+          <w:sz w:val="24"/>
+        </w:rPr>
+        <w:t xml:space="preserve"> which is the same as </w:t>
+      </w:r>
+      <w:r>
+        <w:rPr>
+          <w:rFonts w:ascii="Times New Roman" w:eastAsiaTheme="minorEastAsia" w:hAnsi="Times New Roman" w:cs="Times New Roman"/>
+          <w:sz w:val="24"/>
+        </w:rPr>
+        <w:t xml:space="preserve">algorithms with better competitive ratios. </w:t>
       </w:r>
     </w:p>
     <w:p>
       <w:pPr>
         <w:spacing w:after="120"/>
-        <w:rPr>
-          <w:rFonts w:ascii="Times New Roman" w:eastAsiaTheme="minorEastAsia" w:hAnsi="Times New Roman" w:cs="Times New Roman"/>
-          <w:sz w:val="24"/>
-        </w:rPr>
-      </w:pPr>
+        <w:ind w:firstLine="720"/>
+        <w:rPr>
+          <w:rFonts w:ascii="Times New Roman" w:eastAsiaTheme="minorEastAsia" w:hAnsi="Times New Roman" w:cs="Times New Roman"/>
+          <w:sz w:val="24"/>
+        </w:rPr>
+      </w:pPr>
+      <w:r>
+        <w:rPr>
+          <w:rFonts w:ascii="Times New Roman" w:eastAsiaTheme="minorEastAsia" w:hAnsi="Times New Roman" w:cs="Times New Roman"/>
+          <w:sz w:val="24"/>
+        </w:rPr>
+        <w:t>NFD cannot have a competitive ratio worse than NF</w:t>
+      </w:r>
+      <w:r>
+        <w:rPr>
+          <w:rFonts w:ascii="Times New Roman" w:eastAsiaTheme="minorEastAsia" w:hAnsi="Times New Roman" w:cs="Times New Roman"/>
+          <w:sz w:val="24"/>
+        </w:rPr>
+        <w:t xml:space="preserve">, because the bound (2.0) for NF holds in the case where the input is already sorted in decreasing order. </w:t>
+      </w:r>
+      <w:r>
+        <w:rPr>
+          <w:rFonts w:ascii="Times New Roman" w:eastAsiaTheme="minorEastAsia" w:hAnsi="Times New Roman" w:cs="Times New Roman"/>
+          <w:sz w:val="24"/>
+        </w:rPr>
+        <w:t xml:space="preserve">If given the bad input for NF shown above, NFD will indeed find an optimal solution. However, </w:t>
+      </w:r>
+      <w:r>
+        <w:rPr>
+          <w:rFonts w:ascii="Times New Roman" w:eastAsiaTheme="minorEastAsia" w:hAnsi="Times New Roman" w:cs="Times New Roman"/>
+          <w:sz w:val="24"/>
+        </w:rPr>
+        <w:t>there are cases in which</w:t>
+      </w:r>
+      <w:r>
+        <w:rPr>
+          <w:rFonts w:ascii="Times New Roman" w:eastAsiaTheme="minorEastAsia" w:hAnsi="Times New Roman" w:cs="Times New Roman"/>
+          <w:sz w:val="24"/>
+        </w:rPr>
+        <w:t xml:space="preserve"> sorting wi</w:t>
+      </w:r>
+      <w:r>
+        <w:rPr>
+          <w:rFonts w:ascii="Times New Roman" w:eastAsiaTheme="minorEastAsia" w:hAnsi="Times New Roman" w:cs="Times New Roman"/>
+          <w:sz w:val="24"/>
+        </w:rPr>
+        <w:t>ll make Next Fit perform worse, a</w:t>
+      </w:r>
+      <w:r>
+        <w:rPr>
+          <w:rFonts w:ascii="Times New Roman" w:eastAsiaTheme="minorEastAsia" w:hAnsi="Times New Roman" w:cs="Times New Roman"/>
+          <w:sz w:val="24"/>
+        </w:rPr>
+        <w:t xml:space="preserve"> caveat</w:t>
+      </w:r>
+      <w:r>
+        <w:rPr>
+          <w:rFonts w:ascii="Times New Roman" w:eastAsiaTheme="minorEastAsia" w:hAnsi="Times New Roman" w:cs="Times New Roman"/>
+          <w:sz w:val="24"/>
+        </w:rPr>
+        <w:t xml:space="preserve"> that does not apply to the other decreasing versions of bin-packing algorithms (since they do not “seal” bins).</w:t>
+      </w:r>
+    </w:p>
+    <w:p>
+      <w:pPr>
+        <w:rPr>
+          <w:rFonts w:ascii="Times New Roman" w:eastAsiaTheme="minorEastAsia" w:hAnsi="Times New Roman" w:cs="Times New Roman"/>
+          <w:sz w:val="24"/>
+        </w:rPr>
+      </w:pPr>
+      <w:r>
+        <w:rPr>
+          <w:rFonts w:ascii="Times New Roman" w:eastAsiaTheme="minorEastAsia" w:hAnsi="Times New Roman" w:cs="Times New Roman"/>
+          <w:sz w:val="24"/>
+        </w:rPr>
+        <w:br w:type="page"/>
+      </w:r>
     </w:p>
     <w:p>
       <w:pPr>
         <w:spacing w:after="120"/>
         <w:rPr>
           <w:rFonts w:ascii="Times New Roman" w:eastAsiaTheme="minorEastAsia" w:hAnsi="Times New Roman" w:cs="Times New Roman"/>
-          <w:b/>
-          <w:sz w:val="24"/>
-        </w:rPr>
-      </w:pPr>
-      <w:r>
-        <w:rPr>
-          <w:rFonts w:ascii="Times New Roman" w:eastAsiaTheme="minorEastAsia" w:hAnsi="Times New Roman" w:cs="Times New Roman"/>
-          <w:b/>
-          <w:sz w:val="24"/>
-        </w:rPr>
-        <w:t xml:space="preserve">Next Fit </w:t>
-      </w:r>
-      <w:r>
-        <w:rPr>
-          <w:rFonts w:ascii="Times New Roman" w:eastAsiaTheme="minorEastAsia" w:hAnsi="Times New Roman" w:cs="Times New Roman"/>
-          <w:b/>
-          <w:sz w:val="24"/>
-        </w:rPr>
-        <w:t>Decreasing</w:t>
-      </w:r>
-    </w:p>
-    <w:p>
-      <w:pPr>
-        <w:spacing w:after="120"/>
-        <w:rPr>
-          <w:rFonts w:ascii="Times New Roman" w:eastAsiaTheme="minorEastAsia" w:hAnsi="Times New Roman" w:cs="Times New Roman"/>
-          <w:sz w:val="24"/>
-        </w:rPr>
-      </w:pPr>
-      <w:r>
-        <w:rPr>
-          <w:rFonts w:ascii="Times New Roman" w:eastAsiaTheme="minorEastAsia" w:hAnsi="Times New Roman" w:cs="Times New Roman"/>
-          <w:sz w:val="24"/>
-        </w:rPr>
-        <w:tab/>
-      </w:r>
-      <w:r>
-        <w:rPr>
-          <w:rFonts w:ascii="Times New Roman" w:eastAsiaTheme="minorEastAsia" w:hAnsi="Times New Roman" w:cs="Times New Roman"/>
-          <w:sz w:val="24"/>
-        </w:rPr>
-        <w:t xml:space="preserve">Next Fit </w:t>
-      </w:r>
-      <w:r>
-        <w:rPr>
-          <w:rFonts w:ascii="Times New Roman" w:eastAsiaTheme="minorEastAsia" w:hAnsi="Times New Roman" w:cs="Times New Roman"/>
-          <w:sz w:val="24"/>
-        </w:rPr>
-        <w:t xml:space="preserve">Decreasing </w:t>
-      </w:r>
-      <w:r>
-        <w:rPr>
-          <w:rFonts w:ascii="Times New Roman" w:eastAsiaTheme="minorEastAsia" w:hAnsi="Times New Roman" w:cs="Times New Roman"/>
-          <w:sz w:val="24"/>
-        </w:rPr>
-        <w:t>is exactly the same as the NF</w:t>
-      </w:r>
-      <w:r>
-        <w:rPr>
-          <w:rFonts w:ascii="Times New Roman" w:eastAsiaTheme="minorEastAsia" w:hAnsi="Times New Roman" w:cs="Times New Roman"/>
-          <w:sz w:val="24"/>
-        </w:rPr>
-        <w:t xml:space="preserve"> algorithm</w:t>
-      </w:r>
-      <w:r>
-        <w:rPr>
-          <w:rFonts w:ascii="Times New Roman" w:eastAsiaTheme="minorEastAsia" w:hAnsi="Times New Roman" w:cs="Times New Roman"/>
-          <w:sz w:val="24"/>
-        </w:rPr>
-        <w:t xml:space="preserve">, except the input </w:t>
-      </w:r>
-      <w:proofErr w:type="gramStart"/>
-      <w:r>
-        <w:rPr>
-          <w:rFonts w:ascii="Times New Roman" w:eastAsiaTheme="minorEastAsia" w:hAnsi="Times New Roman" w:cs="Times New Roman"/>
-          <w:i/>
-          <w:sz w:val="24"/>
-        </w:rPr>
-        <w:t>S</w:t>
-      </w:r>
-      <w:r>
-        <w:rPr>
-          <w:rFonts w:ascii="Times New Roman" w:eastAsiaTheme="minorEastAsia" w:hAnsi="Times New Roman" w:cs="Times New Roman"/>
-          <w:i/>
-          <w:sz w:val="24"/>
-          <w:vertAlign w:val="subscript"/>
-        </w:rPr>
-        <w:t xml:space="preserve">i </w:t>
-      </w:r>
-      <w:r>
-        <w:rPr>
-          <w:rFonts w:ascii="Times New Roman" w:eastAsiaTheme="minorEastAsia" w:hAnsi="Times New Roman" w:cs="Times New Roman"/>
-          <w:i/>
-          <w:sz w:val="24"/>
-          <w:vertAlign w:val="subscript"/>
-        </w:rPr>
-        <w:t xml:space="preserve"> </w:t>
-      </w:r>
-      <w:r>
-        <w:rPr>
-          <w:rFonts w:ascii="Times New Roman" w:eastAsiaTheme="minorEastAsia" w:hAnsi="Times New Roman" w:cs="Times New Roman"/>
-          <w:sz w:val="24"/>
-        </w:rPr>
-        <w:t>is</w:t>
-      </w:r>
-      <w:proofErr w:type="gramEnd"/>
-      <w:r>
-        <w:rPr>
-          <w:rFonts w:ascii="Times New Roman" w:eastAsiaTheme="minorEastAsia" w:hAnsi="Times New Roman" w:cs="Times New Roman"/>
-          <w:sz w:val="24"/>
-        </w:rPr>
-        <w:t xml:space="preserve"> sorted</w:t>
-      </w:r>
-      <w:r>
-        <w:rPr>
-          <w:rFonts w:ascii="Times New Roman" w:eastAsiaTheme="minorEastAsia" w:hAnsi="Times New Roman" w:cs="Times New Roman"/>
-          <w:sz w:val="24"/>
-        </w:rPr>
-        <w:t xml:space="preserve"> </w:t>
-      </w:r>
-      <w:r>
-        <w:rPr>
-          <w:rFonts w:ascii="Times New Roman" w:eastAsiaTheme="minorEastAsia" w:hAnsi="Times New Roman" w:cs="Times New Roman"/>
-          <w:sz w:val="24"/>
-        </w:rPr>
-        <w:t>by</w:t>
-      </w:r>
-      <w:r>
-        <w:rPr>
-          <w:rFonts w:ascii="Times New Roman" w:eastAsiaTheme="minorEastAsia" w:hAnsi="Times New Roman" w:cs="Times New Roman"/>
-          <w:sz w:val="24"/>
-        </w:rPr>
-        <w:t xml:space="preserve"> weight </w:t>
-      </w:r>
-      <w:r>
-        <w:rPr>
-          <w:rFonts w:ascii="Times New Roman" w:eastAsiaTheme="minorEastAsia" w:hAnsi="Times New Roman" w:cs="Times New Roman"/>
-          <w:sz w:val="24"/>
-        </w:rPr>
-        <w:t xml:space="preserve">in non-increasing order </w:t>
-      </w:r>
-      <w:r>
-        <w:rPr>
-          <w:rFonts w:ascii="Times New Roman" w:eastAsiaTheme="minorEastAsia" w:hAnsi="Times New Roman" w:cs="Times New Roman"/>
-          <w:sz w:val="24"/>
-        </w:rPr>
-        <w:t>at the very beginning.</w:t>
-      </w:r>
-      <w:r>
-        <w:rPr>
-          <w:rFonts w:ascii="Times New Roman" w:eastAsiaTheme="minorEastAsia" w:hAnsi="Times New Roman" w:cs="Times New Roman"/>
-          <w:sz w:val="24"/>
-        </w:rPr>
-        <w:t xml:space="preserve"> </w:t>
-      </w:r>
-      <w:r>
-        <w:rPr>
-          <w:rFonts w:ascii="Times New Roman" w:eastAsiaTheme="minorEastAsia" w:hAnsi="Times New Roman" w:cs="Times New Roman"/>
-          <w:sz w:val="24"/>
-        </w:rPr>
-        <w:t>As</w:t>
-      </w:r>
-      <w:r>
-        <w:rPr>
-          <w:rFonts w:ascii="Times New Roman" w:eastAsiaTheme="minorEastAsia" w:hAnsi="Times New Roman" w:cs="Times New Roman"/>
-          <w:sz w:val="24"/>
-        </w:rPr>
-        <w:t xml:space="preserve"> mentioned above, NFD</w:t>
-      </w:r>
-      <w:r>
-        <w:rPr>
-          <w:rFonts w:ascii="Times New Roman" w:eastAsiaTheme="minorEastAsia" w:hAnsi="Times New Roman" w:cs="Times New Roman"/>
-          <w:sz w:val="24"/>
-        </w:rPr>
-        <w:t xml:space="preserve"> </w:t>
-      </w:r>
-      <w:r>
-        <w:rPr>
-          <w:rFonts w:ascii="Times New Roman" w:eastAsiaTheme="minorEastAsia" w:hAnsi="Times New Roman" w:cs="Times New Roman"/>
-          <w:sz w:val="24"/>
-        </w:rPr>
-        <w:t xml:space="preserve">is not usually </w:t>
-      </w:r>
-      <w:r>
-        <w:rPr>
-          <w:rFonts w:ascii="Times New Roman" w:eastAsiaTheme="minorEastAsia" w:hAnsi="Times New Roman" w:cs="Times New Roman"/>
-          <w:sz w:val="24"/>
-        </w:rPr>
-        <w:t xml:space="preserve">preferred over NF even for offline applications. This is partially due to the fact that the sorting step increases the time complexity to </w:t>
-      </w:r>
-      <w:proofErr w:type="gramStart"/>
-      <w:r>
-        <w:rPr>
-          <w:rFonts w:ascii="Times New Roman" w:eastAsiaTheme="minorEastAsia" w:hAnsi="Times New Roman" w:cs="Times New Roman"/>
-          <w:i/>
-          <w:sz w:val="24"/>
-        </w:rPr>
-        <w:t>O(</w:t>
-      </w:r>
-      <w:proofErr w:type="gramEnd"/>
-      <w:r>
-        <w:rPr>
-          <w:rFonts w:ascii="Times New Roman" w:eastAsiaTheme="minorEastAsia" w:hAnsi="Times New Roman" w:cs="Times New Roman"/>
-          <w:i/>
-          <w:sz w:val="24"/>
-        </w:rPr>
-        <w:t xml:space="preserve">n </w:t>
-      </w:r>
-      <w:r>
-        <w:rPr>
-          <w:rFonts w:ascii="Cambria Math" w:eastAsiaTheme="minorEastAsia" w:hAnsi="Cambria Math" w:cs="Cambria Math"/>
-          <w:i/>
-          <w:sz w:val="24"/>
-        </w:rPr>
-        <w:t xml:space="preserve">⋅ </w:t>
-      </w:r>
-      <w:r>
-        <w:rPr>
-          <w:rFonts w:ascii="Times New Roman" w:eastAsiaTheme="minorEastAsia" w:hAnsi="Times New Roman" w:cs="Times New Roman"/>
-          <w:i/>
-          <w:sz w:val="24"/>
-        </w:rPr>
-        <w:t>log(n))</w:t>
-      </w:r>
-      <w:r>
-        <w:rPr>
-          <w:rFonts w:ascii="Times New Roman" w:eastAsiaTheme="minorEastAsia" w:hAnsi="Times New Roman" w:cs="Times New Roman"/>
-          <w:i/>
-          <w:sz w:val="24"/>
-        </w:rPr>
-        <w:t>,</w:t>
-      </w:r>
-      <w:r>
-        <w:rPr>
-          <w:rFonts w:ascii="Times New Roman" w:eastAsiaTheme="minorEastAsia" w:hAnsi="Times New Roman" w:cs="Times New Roman"/>
-          <w:sz w:val="24"/>
-        </w:rPr>
-        <w:t xml:space="preserve"> which is the same as </w:t>
-      </w:r>
-      <w:r>
-        <w:rPr>
-          <w:rFonts w:ascii="Times New Roman" w:eastAsiaTheme="minorEastAsia" w:hAnsi="Times New Roman" w:cs="Times New Roman"/>
-          <w:sz w:val="24"/>
-        </w:rPr>
-        <w:t xml:space="preserve">algorithms with better competitive ratios. </w:t>
-      </w:r>
-      <w:r>
-        <w:rPr>
-          <w:rFonts w:ascii="Times New Roman" w:eastAsiaTheme="minorEastAsia" w:hAnsi="Times New Roman" w:cs="Times New Roman"/>
-          <w:sz w:val="24"/>
-        </w:rPr>
-        <w:t xml:space="preserve">Generally, NFD cannot do worse than NF, because the bound (2.0) for NF holds in the case where the input is already sorted in decreasing order. </w:t>
-      </w:r>
-      <w:r>
-        <w:rPr>
-          <w:rFonts w:ascii="Times New Roman" w:eastAsiaTheme="minorEastAsia" w:hAnsi="Times New Roman" w:cs="Times New Roman"/>
-          <w:sz w:val="24"/>
-        </w:rPr>
-        <w:t xml:space="preserve">If given the bad input for NF shown above, NFD will indeed find an optimal solution. However, </w:t>
-      </w:r>
-      <w:r>
-        <w:rPr>
-          <w:rFonts w:ascii="Times New Roman" w:eastAsiaTheme="minorEastAsia" w:hAnsi="Times New Roman" w:cs="Times New Roman"/>
-          <w:sz w:val="24"/>
-        </w:rPr>
-        <w:t>there are cases in which</w:t>
-      </w:r>
-      <w:r>
-        <w:rPr>
-          <w:rFonts w:ascii="Times New Roman" w:eastAsiaTheme="minorEastAsia" w:hAnsi="Times New Roman" w:cs="Times New Roman"/>
-          <w:sz w:val="24"/>
-        </w:rPr>
-        <w:t xml:space="preserve"> sorting wi</w:t>
-      </w:r>
-      <w:r>
-        <w:rPr>
-          <w:rFonts w:ascii="Times New Roman" w:eastAsiaTheme="minorEastAsia" w:hAnsi="Times New Roman" w:cs="Times New Roman"/>
-          <w:sz w:val="24"/>
-        </w:rPr>
-        <w:t>ll make Next Fit perform worse, a</w:t>
-      </w:r>
-      <w:r>
-        <w:rPr>
-          <w:rFonts w:ascii="Times New Roman" w:eastAsiaTheme="minorEastAsia" w:hAnsi="Times New Roman" w:cs="Times New Roman"/>
-          <w:sz w:val="24"/>
-        </w:rPr>
-        <w:t xml:space="preserve"> caveat</w:t>
-      </w:r>
-      <w:r>
-        <w:rPr>
-          <w:rFonts w:ascii="Times New Roman" w:eastAsiaTheme="minorEastAsia" w:hAnsi="Times New Roman" w:cs="Times New Roman"/>
-          <w:sz w:val="24"/>
-        </w:rPr>
-        <w:t xml:space="preserve"> that does not apply to the other decreasing versions of bin-packing algorithms (since they do not “seal” bins).</w:t>
-      </w:r>
-    </w:p>
-    <w:p>
-      <w:pPr>
-        <w:spacing w:after="120"/>
-        <w:rPr>
-          <w:rFonts w:ascii="Times New Roman" w:eastAsiaTheme="minorEastAsia" w:hAnsi="Times New Roman" w:cs="Times New Roman"/>
-          <w:sz w:val="24"/>
-        </w:rPr>
-      </w:pPr>
-      <w:r>
-        <w:rPr>
-          <w:rFonts w:ascii="Times New Roman" w:eastAsiaTheme="minorEastAsia" w:hAnsi="Times New Roman" w:cs="Times New Roman"/>
-          <w:sz w:val="24"/>
-        </w:rPr>
+          <w:sz w:val="24"/>
+        </w:rPr>
+      </w:pPr>
+      <w:r>
+        <w:rPr>
+          <w:rFonts w:ascii="Times New Roman" w:eastAsiaTheme="minorEastAsia" w:hAnsi="Times New Roman" w:cs="Times New Roman"/>
+          <w:sz w:val="24"/>
+        </w:rPr>
+        <w:lastRenderedPageBreak/>
         <w:t xml:space="preserve">For example, an input </w:t>
       </w:r>
       <w:proofErr w:type="gramStart"/>
@@ -6075,7 +6513,6 @@
           <w:b/>
           <w:sz w:val="24"/>
         </w:rPr>
-        <w:lastRenderedPageBreak/>
         <w:br w:type="page"/>
       </w:r>
     </w:p>
@@ -8861,7 +9298,21 @@
           <w:rFonts w:ascii="Times New Roman" w:eastAsiaTheme="minorEastAsia" w:hAnsi="Times New Roman" w:cs="Times New Roman"/>
           <w:sz w:val="24"/>
         </w:rPr>
-        <w:t>maintaining a binary search tree of bins sorted by weight. We can then look up the minimum-weight bin and get its index in the lis</w:t>
+        <w:t xml:space="preserve">maintaining a </w:t>
+      </w:r>
+      <w:r>
+        <w:rPr>
+          <w:rFonts w:ascii="Times New Roman" w:eastAsiaTheme="minorEastAsia" w:hAnsi="Times New Roman" w:cs="Times New Roman"/>
+          <w:sz w:val="24"/>
+        </w:rPr>
+        <w:t xml:space="preserve">balanced (in my case, AVL) </w:t>
+      </w:r>
+      <w:r>
+        <w:rPr>
+          <w:rFonts w:ascii="Times New Roman" w:eastAsiaTheme="minorEastAsia" w:hAnsi="Times New Roman" w:cs="Times New Roman"/>
+          <w:sz w:val="24"/>
+        </w:rPr>
+        <w:t>binary search tree of bins sorted by weight. We can then look up the minimum-weight bin and get its index in the lis</w:t>
       </w:r>
       <w:r>
         <w:rPr>
@@ -11645,7 +12096,15 @@
           <w:b/>
           <w:sz w:val="24"/>
         </w:rPr>
-        <w:t>using Almost-Worst Fit</w:t>
+        <w:t xml:space="preserve">using Almost </w:t>
+      </w:r>
+      <w:r>
+        <w:rPr>
+          <w:rFonts w:ascii="Times New Roman" w:eastAsiaTheme="minorEastAsia" w:hAnsi="Times New Roman" w:cs="Times New Roman"/>
+          <w:b/>
+          <w:sz w:val="24"/>
+        </w:rPr>
+        <w:t>Worst Fit</w:t>
       </w:r>
       <w:r>
         <w:rPr>
@@ -11657,27 +12116,52 @@
       </w:r>
     </w:p>
     <w:p>
-      <w:r>
-        <w:tab/>
+      <w:pPr>
+        <w:rPr>
+          <w:rFonts w:ascii="Times New Roman" w:hAnsi="Times New Roman" w:cs="Times New Roman"/>
+        </w:rPr>
+      </w:pPr>
+      <w:r>
+        <w:tab/>
+      </w:r>
+      <w:r>
+        <w:rPr>
+          <w:rFonts w:ascii="Times New Roman" w:hAnsi="Times New Roman" w:cs="Times New Roman"/>
+        </w:rPr>
         <w:t xml:space="preserve">I have also implemented a simple version of the PTAS as created by de la Vega and </w:t>
       </w:r>
       <w:proofErr w:type="spellStart"/>
       <w:r>
+        <w:rPr>
+          <w:rFonts w:ascii="Times New Roman" w:hAnsi="Times New Roman" w:cs="Times New Roman"/>
+        </w:rPr>
         <w:t>Leuker</w:t>
       </w:r>
       <w:proofErr w:type="spellEnd"/>
       <w:r>
+        <w:rPr>
+          <w:rFonts w:ascii="Times New Roman" w:hAnsi="Times New Roman" w:cs="Times New Roman"/>
+        </w:rPr>
         <w:t xml:space="preserve">, and described in [7]. </w:t>
       </w:r>
       <w:r>
+        <w:rPr>
+          <w:rFonts w:ascii="Times New Roman" w:hAnsi="Times New Roman" w:cs="Times New Roman"/>
+        </w:rPr>
         <w:t xml:space="preserve">As noted in the cited report, this is not a proper </w:t>
       </w:r>
       <w:proofErr w:type="gramStart"/>
       <w:r>
+        <w:rPr>
+          <w:rFonts w:ascii="Times New Roman" w:hAnsi="Times New Roman" w:cs="Times New Roman"/>
+        </w:rPr>
         <w:t>PTAS</w:t>
       </w:r>
       <w:proofErr w:type="gramEnd"/>
       <w:r>
+        <w:rPr>
+          <w:rFonts w:ascii="Times New Roman" w:hAnsi="Times New Roman" w:cs="Times New Roman"/>
+        </w:rPr>
         <w:t xml:space="preserve"> since it introduces an additive factor, but we will refer to it as such for simplicity. </w:t>
       </w:r>
     </w:p>
@@ -11685,108 +12169,115 @@
       <w:pPr>
         <w:ind w:firstLine="720"/>
         <w:rPr>
-          <w:rFonts w:eastAsiaTheme="minorEastAsia"/>
-        </w:rPr>
-      </w:pPr>
-      <w:r>
+          <w:rFonts w:ascii="Times New Roman" w:eastAsiaTheme="minorEastAsia" w:hAnsi="Times New Roman" w:cs="Times New Roman"/>
+        </w:rPr>
+      </w:pPr>
+      <w:r>
+        <w:rPr>
+          <w:rFonts w:ascii="Times New Roman" w:hAnsi="Times New Roman" w:cs="Times New Roman"/>
+        </w:rPr>
         <w:t xml:space="preserve">First, we split items into “large” and “small” (as determined by some </w:t>
       </w:r>
       <w:proofErr w:type="gramStart"/>
       <w:r>
+        <w:rPr>
+          <w:rFonts w:ascii="Times New Roman" w:hAnsi="Times New Roman" w:cs="Times New Roman"/>
+        </w:rPr>
         <w:t xml:space="preserve">input </w:t>
       </w:r>
       <w:proofErr w:type="gramEnd"/>
       <m:oMath>
         <m:r>
           <w:rPr>
-            <w:rFonts w:ascii="Cambria Math" w:hAnsi="Cambria Math"/>
+            <w:rFonts w:ascii="Cambria Math" w:hAnsi="Cambria Math" w:cs="Times New Roman"/>
           </w:rPr>
           <m:t>ϵ</m:t>
         </m:r>
       </m:oMath>
       <w:r>
         <w:rPr>
-          <w:rFonts w:eastAsiaTheme="minorEastAsia"/>
+          <w:rFonts w:ascii="Times New Roman" w:eastAsiaTheme="minorEastAsia" w:hAnsi="Times New Roman" w:cs="Times New Roman"/>
         </w:rPr>
         <w:t xml:space="preserve">). Then, we apply </w:t>
       </w:r>
       <w:r>
         <w:rPr>
-          <w:rFonts w:eastAsiaTheme="minorEastAsia"/>
+          <w:rFonts w:ascii="Times New Roman" w:eastAsiaTheme="minorEastAsia" w:hAnsi="Times New Roman" w:cs="Times New Roman"/>
           <w:b/>
         </w:rPr>
         <w:t>any</w:t>
       </w:r>
       <w:r>
         <w:rPr>
-          <w:rFonts w:eastAsiaTheme="minorEastAsia"/>
+          <w:rFonts w:ascii="Times New Roman" w:eastAsiaTheme="minorEastAsia" w:hAnsi="Times New Roman" w:cs="Times New Roman"/>
         </w:rPr>
         <w:t xml:space="preserve"> of the </w:t>
       </w:r>
       <w:r>
         <w:rPr>
-          <w:rFonts w:eastAsiaTheme="minorEastAsia"/>
+          <w:rFonts w:ascii="Times New Roman" w:eastAsiaTheme="minorEastAsia" w:hAnsi="Times New Roman" w:cs="Times New Roman"/>
           <w:i/>
         </w:rPr>
         <w:t xml:space="preserve">Almost Any </w:t>
       </w:r>
       <w:r>
         <w:rPr>
+          <w:rFonts w:ascii="Times New Roman" w:hAnsi="Times New Roman" w:cs="Times New Roman"/>
           <w:i/>
         </w:rPr>
         <w:t xml:space="preserve">Fit </w:t>
       </w:r>
       <w:r>
         <w:rPr>
-          <w:rFonts w:eastAsiaTheme="minorEastAsia"/>
+          <w:rFonts w:ascii="Times New Roman" w:eastAsiaTheme="minorEastAsia" w:hAnsi="Times New Roman" w:cs="Times New Roman"/>
         </w:rPr>
         <w:t>packing algorithms di</w:t>
       </w:r>
       <w:r>
         <w:rPr>
-          <w:rFonts w:eastAsiaTheme="minorEastAsia"/>
+          <w:rFonts w:ascii="Times New Roman" w:eastAsiaTheme="minorEastAsia" w:hAnsi="Times New Roman" w:cs="Times New Roman"/>
         </w:rPr>
         <w:t>scussed above</w:t>
       </w:r>
       <w:r>
         <w:rPr>
-          <w:rFonts w:eastAsiaTheme="minorEastAsia"/>
+          <w:rFonts w:ascii="Times New Roman" w:eastAsiaTheme="minorEastAsia" w:hAnsi="Times New Roman" w:cs="Times New Roman"/>
         </w:rPr>
         <w:t xml:space="preserve"> to the large set, and then do the same with the small set</w:t>
       </w:r>
       <w:r>
         <w:rPr>
-          <w:rFonts w:eastAsiaTheme="minorEastAsia"/>
+          <w:rFonts w:ascii="Times New Roman" w:eastAsiaTheme="minorEastAsia" w:hAnsi="Times New Roman" w:cs="Times New Roman"/>
         </w:rPr>
         <w:t>. I</w:t>
       </w:r>
       <w:r>
         <w:rPr>
-          <w:rFonts w:eastAsiaTheme="minorEastAsia"/>
+          <w:rFonts w:ascii="Times New Roman" w:eastAsiaTheme="minorEastAsia" w:hAnsi="Times New Roman" w:cs="Times New Roman"/>
         </w:rPr>
         <w:t>n my case</w:t>
       </w:r>
       <w:r>
         <w:rPr>
-          <w:rFonts w:eastAsiaTheme="minorEastAsia"/>
+          <w:rFonts w:ascii="Times New Roman" w:eastAsiaTheme="minorEastAsia" w:hAnsi="Times New Roman" w:cs="Times New Roman"/>
         </w:rPr>
         <w:t>,</w:t>
       </w:r>
       <w:r>
         <w:rPr>
-          <w:rFonts w:eastAsiaTheme="minorEastAsia"/>
+          <w:rFonts w:ascii="Times New Roman" w:eastAsiaTheme="minorEastAsia" w:hAnsi="Times New Roman" w:cs="Times New Roman"/>
         </w:rPr>
         <w:t xml:space="preserve"> I used AWFD, but one could just as easily use FF</w:t>
       </w:r>
       <w:r>
         <w:rPr>
-          <w:rFonts w:eastAsiaTheme="minorEastAsia"/>
+          <w:rFonts w:ascii="Times New Roman" w:eastAsiaTheme="minorEastAsia" w:hAnsi="Times New Roman" w:cs="Times New Roman"/>
         </w:rPr>
         <w:t>/D, BF/D, or AWF.</w:t>
       </w:r>
       <w:r>
         <w:rPr>
-          <w:rFonts w:eastAsiaTheme="minorEastAsia"/>
+          <w:rFonts w:ascii="Times New Roman" w:eastAsiaTheme="minorEastAsia" w:hAnsi="Times New Roman" w:cs="Times New Roman"/>
         </w:rPr>
         <w:t xml:space="preserve"> </w:t>
       </w:r>
@@ -11795,61 +12286,61 @@
       <w:pPr>
         <w:ind w:firstLine="720"/>
         <w:rPr>
-          <w:rFonts w:eastAsiaTheme="minorEastAsia"/>
-        </w:rPr>
-      </w:pPr>
-      <w:r>
-        <w:rPr>
-          <w:rFonts w:eastAsiaTheme="minorEastAsia"/>
+          <w:rFonts w:ascii="Times New Roman" w:eastAsiaTheme="minorEastAsia" w:hAnsi="Times New Roman" w:cs="Times New Roman"/>
+        </w:rPr>
+      </w:pPr>
+      <w:r>
+        <w:rPr>
+          <w:rFonts w:ascii="Times New Roman" w:eastAsiaTheme="minorEastAsia" w:hAnsi="Times New Roman" w:cs="Times New Roman"/>
         </w:rPr>
         <w:t>In order to support this, we must also assume our AWFD algorithm can accept a set of bins to start from</w:t>
       </w:r>
       <w:r>
         <w:rPr>
-          <w:rFonts w:eastAsiaTheme="minorEastAsia"/>
+          <w:rFonts w:ascii="Times New Roman" w:eastAsiaTheme="minorEastAsia" w:hAnsi="Times New Roman" w:cs="Times New Roman"/>
         </w:rPr>
         <w:t>, so that we can pass it the bin packing containing only the large items</w:t>
       </w:r>
       <w:r>
         <w:rPr>
-          <w:rFonts w:eastAsiaTheme="minorEastAsia"/>
+          <w:rFonts w:ascii="Times New Roman" w:eastAsiaTheme="minorEastAsia" w:hAnsi="Times New Roman" w:cs="Times New Roman"/>
         </w:rPr>
         <w:t xml:space="preserve">. This is trivial, since instead of </w:t>
       </w:r>
       <w:r>
         <w:rPr>
-          <w:rFonts w:eastAsiaTheme="minorEastAsia"/>
+          <w:rFonts w:ascii="Times New Roman" w:eastAsiaTheme="minorEastAsia" w:hAnsi="Times New Roman" w:cs="Times New Roman"/>
         </w:rPr>
         <w:t>initializing</w:t>
       </w:r>
       <w:r>
         <w:rPr>
-          <w:rFonts w:eastAsiaTheme="minorEastAsia"/>
+          <w:rFonts w:ascii="Times New Roman" w:eastAsiaTheme="minorEastAsia" w:hAnsi="Times New Roman" w:cs="Times New Roman"/>
         </w:rPr>
         <w:t xml:space="preserve"> our </w:t>
       </w:r>
       <w:r>
         <w:rPr>
-          <w:rFonts w:eastAsiaTheme="minorEastAsia"/>
+          <w:rFonts w:ascii="Times New Roman" w:eastAsiaTheme="minorEastAsia" w:hAnsi="Times New Roman" w:cs="Times New Roman"/>
           <w:i/>
         </w:rPr>
         <w:t>bins</w:t>
       </w:r>
       <w:r>
         <w:rPr>
-          <w:rFonts w:eastAsiaTheme="minorEastAsia"/>
+          <w:rFonts w:ascii="Times New Roman" w:eastAsiaTheme="minorEastAsia" w:hAnsi="Times New Roman" w:cs="Times New Roman"/>
         </w:rPr>
         <w:t xml:space="preserve"> variable to an empty list at the beginning of the </w:t>
       </w:r>
       <w:r>
         <w:rPr>
-          <w:rFonts w:eastAsiaTheme="minorEastAsia"/>
+          <w:rFonts w:ascii="Times New Roman" w:eastAsiaTheme="minorEastAsia" w:hAnsi="Times New Roman" w:cs="Times New Roman"/>
         </w:rPr>
         <w:t xml:space="preserve">algorithm, we can just initialize it to the given set of bins. This means our method signature for WF must change slightly to accept </w:t>
       </w:r>
       <w:r>
         <w:rPr>
-          <w:rFonts w:eastAsiaTheme="minorEastAsia"/>
+          <w:rFonts w:ascii="Times New Roman" w:eastAsiaTheme="minorEastAsia" w:hAnsi="Times New Roman" w:cs="Times New Roman"/>
           <w:i/>
         </w:rPr>
         <w:t xml:space="preserve">(List S, </w:t>
@@ -11857,7 +12348,7 @@
       <w:proofErr w:type="gramStart"/>
       <w:r>
         <w:rPr>
-          <w:rFonts w:eastAsiaTheme="minorEastAsia"/>
+          <w:rFonts w:ascii="Times New Roman" w:eastAsiaTheme="minorEastAsia" w:hAnsi="Times New Roman" w:cs="Times New Roman"/>
           <w:i/>
         </w:rPr>
         <w:t>boolean</w:t>
@@ -11865,14 +12356,14 @@
       <w:proofErr w:type="gramEnd"/>
       <w:r>
         <w:rPr>
-          <w:rFonts w:eastAsiaTheme="minorEastAsia"/>
+          <w:rFonts w:ascii="Times New Roman" w:eastAsiaTheme="minorEastAsia" w:hAnsi="Times New Roman" w:cs="Times New Roman"/>
           <w:i/>
         </w:rPr>
         <w:t xml:space="preserve"> almost, </w:t>
       </w:r>
       <w:r>
         <w:rPr>
-          <w:rFonts w:eastAsiaTheme="minorEastAsia"/>
+          <w:rFonts w:ascii="Times New Roman" w:eastAsiaTheme="minorEastAsia" w:hAnsi="Times New Roman" w:cs="Times New Roman"/>
           <w:b/>
           <w:i/>
         </w:rPr>
@@ -11880,7 +12371,7 @@
       </w:r>
       <w:r>
         <w:rPr>
-          <w:rFonts w:eastAsiaTheme="minorEastAsia"/>
+          <w:rFonts w:ascii="Times New Roman" w:eastAsiaTheme="minorEastAsia" w:hAnsi="Times New Roman" w:cs="Times New Roman"/>
           <w:i/>
         </w:rPr>
         <w:t>).</w:t>
@@ -11899,7 +12390,7 @@
           <w:rFonts w:ascii="Lucida Sans Typewriter" w:eastAsiaTheme="minorEastAsia" w:hAnsi="Lucida Sans Typewriter"/>
           <w:b/>
         </w:rPr>
-        <w:t>Algorithm PTAS-AWFD(S,</w:t>
+        <w:t>Algorithm P-AWFD(S,</w:t>
       </w:r>
       <m:oMath>
         <m:r>
@@ -12574,13 +13065,7 @@
         <w:rPr>
           <w:rFonts w:ascii="Times New Roman" w:eastAsiaTheme="minorEastAsia" w:hAnsi="Times New Roman" w:cs="Times New Roman"/>
         </w:rPr>
-        <w:t xml:space="preserve">This algorithm </w:t>
-      </w:r>
-      <w:r>
-        <w:rPr>
-          <w:rFonts w:ascii="Times New Roman" w:eastAsiaTheme="minorEastAsia" w:hAnsi="Times New Roman" w:cs="Times New Roman"/>
-        </w:rPr>
-        <w:t xml:space="preserve">runs in the same time complexity as the other descending packing algorithms, since its time complexity is dominated by the call to the packing algorithm. However, algorithms using this approach can be proven to have a better </w:t>
+        <w:t xml:space="preserve">This algorithm runs in the same time complexity as the other descending packing algorithms, since its time complexity is dominated by the call to the packing algorithm. However, algorithms using this approach can be proven to have a better </w:t>
       </w:r>
       <w:r>
         <w:rPr>
@@ -12597,13 +13082,13 @@
       <m:oMath>
         <m:r>
           <w:rPr>
-            <w:rFonts w:ascii="Cambria Math" w:hAnsi="Cambria Math"/>
+            <w:rFonts w:ascii="Cambria Math" w:hAnsi="Cambria Math" w:cs="Times New Roman"/>
           </w:rPr>
           <m:t>ϵ</m:t>
         </m:r>
         <m:r>
           <w:rPr>
-            <w:rFonts w:ascii="Cambria Math" w:hAnsi="Cambria Math"/>
+            <w:rFonts w:ascii="Cambria Math" w:hAnsi="Cambria Math" w:cs="Times New Roman"/>
           </w:rPr>
           <m:t>.</m:t>
         </m:r>
@@ -12645,39 +13130,49 @@
       </w:r>
       <w:r>
         <w:rPr>
+          <w:rFonts w:ascii="Times New Roman" w:eastAsiaTheme="minorEastAsia" w:hAnsi="Times New Roman" w:cs="Times New Roman"/>
+          <w:i/>
+          <w:sz w:val="24"/>
+        </w:rPr>
+        <w:t xml:space="preserve"> </w:t>
+      </w:r>
+      <w:r>
+        <w:rPr>
           <w:rFonts w:ascii="Cambria Math" w:eastAsiaTheme="minorEastAsia" w:hAnsi="Cambria Math" w:cs="Cambria Math"/>
-          <w:i/>
-          <w:sz w:val="24"/>
-        </w:rPr>
-        <w:t xml:space="preserve"> </w:t>
-      </w:r>
-      <w:r>
-        <w:rPr>
-          <w:rFonts w:ascii="Cambria Math" w:eastAsiaTheme="minorEastAsia" w:hAnsi="Cambria Math" w:cs="Cambria Math"/>
           <w:sz w:val="24"/>
         </w:rPr>
         <w:t>⋅</w:t>
       </w:r>
       <w:r>
         <w:rPr>
-          <w:rFonts w:ascii="Cambria Math" w:eastAsiaTheme="minorEastAsia" w:hAnsi="Cambria Math" w:cs="Cambria Math"/>
+          <w:rFonts w:ascii="Times New Roman" w:eastAsiaTheme="minorEastAsia" w:hAnsi="Times New Roman" w:cs="Times New Roman"/>
           <w:sz w:val="24"/>
         </w:rPr>
         <w:t xml:space="preserve"> OPT + 1</w:t>
       </w:r>
       <w:r>
         <w:rPr>
-          <w:rFonts w:ascii="Cambria Math" w:eastAsiaTheme="minorEastAsia" w:hAnsi="Cambria Math" w:cs="Cambria Math"/>
-          <w:sz w:val="24"/>
-        </w:rPr>
-        <w:t xml:space="preserve">, </w:t>
-      </w:r>
-      <w:r>
-        <w:rPr>
-          <w:rFonts w:ascii="Times New Roman" w:eastAsiaTheme="minorEastAsia" w:hAnsi="Times New Roman" w:cs="Times New Roman"/>
-          <w:sz w:val="24"/>
-        </w:rPr>
-        <w:t>which is indeed much better than any of the others we have analyzed so far.</w:t>
+          <w:rFonts w:ascii="Times New Roman" w:eastAsiaTheme="minorEastAsia" w:hAnsi="Times New Roman" w:cs="Times New Roman"/>
+          <w:sz w:val="24"/>
+        </w:rPr>
+        <w:t>, which is indeed much better than any of the others we have analyzed so far.</w:t>
+      </w:r>
+    </w:p>
+    <w:p>
+      <w:pPr>
+        <w:rPr>
+          <w:rFonts w:ascii="Times New Roman" w:eastAsiaTheme="minorEastAsia" w:hAnsi="Times New Roman" w:cs="Times New Roman"/>
+          <w:b/>
+          <w:sz w:val="24"/>
+        </w:rPr>
+      </w:pPr>
+      <w:r>
+        <w:rPr>
+          <w:rFonts w:ascii="Times New Roman" w:eastAsiaTheme="minorEastAsia" w:hAnsi="Times New Roman" w:cs="Times New Roman"/>
+          <w:b/>
+          <w:sz w:val="24"/>
+        </w:rPr>
+        <w:br w:type="page"/>
       </w:r>
     </w:p>
     <w:p>
@@ -12694,6 +13189,7 @@
           <w:b/>
           <w:sz w:val="24"/>
         </w:rPr>
+        <w:lastRenderedPageBreak/>
         <w:t>Summary of the Algorithms</w:t>
       </w:r>
     </w:p>
@@ -12703,6 +13199,7 @@
         <w:ind w:firstLine="720"/>
         <w:rPr>
           <w:rFonts w:ascii="Times New Roman" w:eastAsiaTheme="minorEastAsia" w:hAnsi="Times New Roman" w:cs="Times New Roman"/>
+          <w:sz w:val="24"/>
         </w:rPr>
       </w:pPr>
       <w:r>
@@ -12711,6 +13208,1536 @@
           <w:sz w:val="24"/>
         </w:rPr>
         <w:t xml:space="preserve">So far, we have analyzed a number of slightly different approaches </w:t>
+      </w:r>
+      <w:r>
+        <w:rPr>
+          <w:rFonts w:ascii="Times New Roman" w:eastAsiaTheme="minorEastAsia" w:hAnsi="Times New Roman" w:cs="Times New Roman"/>
+          <w:sz w:val="24"/>
+        </w:rPr>
+        <w:t xml:space="preserve">for bin packing. We see from Johnson’s work that FFD, AWFD, and BFD can all be thought of as roughly equivalent in terms of competitive ratio, though the algorithm described here for FFD is worse in terms of time complexity. We can achieve a better competitive ratio by packing large items before small items, which is the principle applied most explicitly </w:t>
+      </w:r>
+      <w:r>
+        <w:rPr>
+          <w:rFonts w:ascii="Times New Roman" w:eastAsiaTheme="minorEastAsia" w:hAnsi="Times New Roman" w:cs="Times New Roman"/>
+          <w:sz w:val="24"/>
+        </w:rPr>
+        <w:t>by P</w:t>
+      </w:r>
+      <w:r>
+        <w:rPr>
+          <w:rFonts w:ascii="Times New Roman" w:eastAsiaTheme="minorEastAsia" w:hAnsi="Times New Roman" w:cs="Times New Roman"/>
+          <w:sz w:val="24"/>
+        </w:rPr>
+        <w:t>-AWFD, as well as by all the Decreasing algorithms described.</w:t>
+      </w:r>
+    </w:p>
+    <w:p>
+      <w:pPr>
+        <w:spacing w:after="120"/>
+        <w:ind w:firstLine="720"/>
+        <w:rPr>
+          <w:rFonts w:ascii="Times New Roman" w:eastAsiaTheme="minorEastAsia" w:hAnsi="Times New Roman" w:cs="Times New Roman"/>
+        </w:rPr>
+      </w:pPr>
+      <w:r>
+        <w:rPr>
+          <w:rFonts w:ascii="Times New Roman" w:eastAsiaTheme="minorEastAsia" w:hAnsi="Times New Roman" w:cs="Times New Roman"/>
+          <w:sz w:val="24"/>
+        </w:rPr>
+        <w:t>In the next section, we will run trials of these algorithms on large inputs, and see how thei</w:t>
+      </w:r>
+      <w:r>
+        <w:rPr>
+          <w:rFonts w:ascii="Times New Roman" w:eastAsiaTheme="minorEastAsia" w:hAnsi="Times New Roman" w:cs="Times New Roman"/>
+          <w:sz w:val="24"/>
+        </w:rPr>
+        <w:t xml:space="preserve">r performance, both in terms of runtime as well as competitiveness of output, </w:t>
+      </w:r>
+      <w:r>
+        <w:rPr>
+          <w:rFonts w:ascii="Times New Roman" w:eastAsiaTheme="minorEastAsia" w:hAnsi="Times New Roman" w:cs="Times New Roman"/>
+          <w:sz w:val="24"/>
+        </w:rPr>
+        <w:t>compares in practice.</w:t>
+      </w:r>
+    </w:p>
+    <w:p>
+      <w:pPr>
+        <w:rPr>
+          <w:rFonts w:ascii="Times New Roman" w:eastAsiaTheme="minorEastAsia" w:hAnsi="Times New Roman" w:cs="Times New Roman"/>
+          <w:b/>
+          <w:sz w:val="24"/>
+        </w:rPr>
+      </w:pPr>
+      <w:r>
+        <w:rPr>
+          <w:rFonts w:ascii="Times New Roman" w:eastAsiaTheme="minorEastAsia" w:hAnsi="Times New Roman" w:cs="Times New Roman"/>
+          <w:b/>
+          <w:sz w:val="24"/>
+        </w:rPr>
+        <w:br w:type="page"/>
+      </w:r>
+    </w:p>
+    <w:p>
+      <w:pPr>
+        <w:rPr>
+          <w:rFonts w:ascii="Times New Roman" w:eastAsiaTheme="minorEastAsia" w:hAnsi="Times New Roman" w:cs="Times New Roman"/>
+          <w:b/>
+          <w:sz w:val="24"/>
+          <w:u w:val="single"/>
+        </w:rPr>
+      </w:pPr>
+      <w:r>
+        <w:rPr>
+          <w:rFonts w:ascii="Times New Roman" w:eastAsiaTheme="minorEastAsia" w:hAnsi="Times New Roman" w:cs="Times New Roman"/>
+          <w:b/>
+          <w:sz w:val="24"/>
+          <w:u w:val="single"/>
+        </w:rPr>
+        <w:lastRenderedPageBreak/>
+        <w:t xml:space="preserve">Section 3: </w:t>
+      </w:r>
+      <w:r>
+        <w:rPr>
+          <w:rFonts w:ascii="Times New Roman" w:eastAsiaTheme="minorEastAsia" w:hAnsi="Times New Roman" w:cs="Times New Roman"/>
+          <w:b/>
+          <w:sz w:val="24"/>
+          <w:u w:val="single"/>
+        </w:rPr>
+        <w:t xml:space="preserve">Experimental </w:t>
+      </w:r>
+      <w:r>
+        <w:rPr>
+          <w:rFonts w:ascii="Times New Roman" w:eastAsiaTheme="minorEastAsia" w:hAnsi="Times New Roman" w:cs="Times New Roman"/>
+          <w:b/>
+          <w:sz w:val="24"/>
+          <w:u w:val="single"/>
+        </w:rPr>
+        <w:t xml:space="preserve">Evaluation </w:t>
+      </w:r>
+      <w:r>
+        <w:rPr>
+          <w:rFonts w:ascii="Times New Roman" w:eastAsiaTheme="minorEastAsia" w:hAnsi="Times New Roman" w:cs="Times New Roman"/>
+          <w:b/>
+          <w:sz w:val="24"/>
+          <w:u w:val="single"/>
+        </w:rPr>
+        <w:t>of the Algorithms</w:t>
+      </w:r>
+    </w:p>
+    <w:p>
+      <w:pPr>
+        <w:rPr>
+          <w:rFonts w:ascii="Times New Roman" w:eastAsiaTheme="minorEastAsia" w:hAnsi="Times New Roman" w:cs="Times New Roman"/>
+          <w:sz w:val="24"/>
+        </w:rPr>
+      </w:pPr>
+      <w:r>
+        <w:rPr>
+          <w:rFonts w:ascii="Times New Roman" w:eastAsiaTheme="minorEastAsia" w:hAnsi="Times New Roman" w:cs="Times New Roman"/>
+          <w:sz w:val="24"/>
+        </w:rPr>
+        <w:tab/>
+        <w:t xml:space="preserve">All algorithms were implemented in Python, with the use of a </w:t>
+      </w:r>
+      <w:r>
+        <w:rPr>
+          <w:rFonts w:ascii="Times New Roman" w:eastAsiaTheme="minorEastAsia" w:hAnsi="Times New Roman" w:cs="Times New Roman"/>
+          <w:sz w:val="24"/>
+        </w:rPr>
+        <w:t xml:space="preserve">AVL </w:t>
+      </w:r>
+      <w:r>
+        <w:rPr>
+          <w:rFonts w:ascii="Times New Roman" w:eastAsiaTheme="minorEastAsia" w:hAnsi="Times New Roman" w:cs="Times New Roman"/>
+          <w:sz w:val="24"/>
+        </w:rPr>
+        <w:t xml:space="preserve">Binary Tree implementation found on </w:t>
+      </w:r>
+      <w:proofErr w:type="spellStart"/>
+      <w:proofErr w:type="gramStart"/>
+      <w:r>
+        <w:rPr>
+          <w:rFonts w:ascii="Times New Roman" w:eastAsiaTheme="minorEastAsia" w:hAnsi="Times New Roman" w:cs="Times New Roman"/>
+          <w:sz w:val="24"/>
+        </w:rPr>
+        <w:t>GitHub</w:t>
+      </w:r>
+      <w:proofErr w:type="spellEnd"/>
+      <w:r>
+        <w:rPr>
+          <w:rFonts w:ascii="Times New Roman" w:eastAsiaTheme="minorEastAsia" w:hAnsi="Times New Roman" w:cs="Times New Roman"/>
+          <w:sz w:val="24"/>
+          <w:vertAlign w:val="superscript"/>
+        </w:rPr>
+        <w:t>[</w:t>
+      </w:r>
+      <w:proofErr w:type="gramEnd"/>
+      <w:r>
+        <w:rPr>
+          <w:rFonts w:ascii="Times New Roman" w:eastAsiaTheme="minorEastAsia" w:hAnsi="Times New Roman" w:cs="Times New Roman"/>
+          <w:sz w:val="24"/>
+          <w:vertAlign w:val="superscript"/>
+        </w:rPr>
+        <w:t>8]</w:t>
+      </w:r>
+      <w:r>
+        <w:rPr>
+          <w:rFonts w:ascii="Times New Roman" w:eastAsiaTheme="minorEastAsia" w:hAnsi="Times New Roman" w:cs="Times New Roman"/>
+          <w:sz w:val="24"/>
+        </w:rPr>
+        <w:t xml:space="preserve"> which I modified to add some methods I needed – </w:t>
+      </w:r>
+      <w:r>
+        <w:rPr>
+          <w:rFonts w:ascii="Times New Roman" w:eastAsiaTheme="minorEastAsia" w:hAnsi="Times New Roman" w:cs="Times New Roman"/>
+          <w:i/>
+          <w:sz w:val="24"/>
+        </w:rPr>
+        <w:t>min()</w:t>
+      </w:r>
+      <w:r>
+        <w:rPr>
+          <w:rFonts w:ascii="Times New Roman" w:eastAsiaTheme="minorEastAsia" w:hAnsi="Times New Roman" w:cs="Times New Roman"/>
+          <w:sz w:val="24"/>
+        </w:rPr>
+        <w:t xml:space="preserve"> and </w:t>
+      </w:r>
+      <w:proofErr w:type="spellStart"/>
+      <w:r>
+        <w:rPr>
+          <w:rFonts w:ascii="Times New Roman" w:eastAsiaTheme="minorEastAsia" w:hAnsi="Times New Roman" w:cs="Times New Roman"/>
+          <w:i/>
+          <w:sz w:val="24"/>
+        </w:rPr>
+        <w:t>second_min</w:t>
+      </w:r>
+      <w:proofErr w:type="spellEnd"/>
+      <w:r>
+        <w:rPr>
+          <w:rFonts w:ascii="Times New Roman" w:eastAsiaTheme="minorEastAsia" w:hAnsi="Times New Roman" w:cs="Times New Roman"/>
+          <w:i/>
+          <w:sz w:val="24"/>
+        </w:rPr>
+        <w:t xml:space="preserve">() </w:t>
+      </w:r>
+      <w:r>
+        <w:rPr>
+          <w:rFonts w:ascii="Times New Roman" w:eastAsiaTheme="minorEastAsia" w:hAnsi="Times New Roman" w:cs="Times New Roman"/>
+          <w:sz w:val="24"/>
+        </w:rPr>
+        <w:t xml:space="preserve">for Worst Fit and Almost Worst Fit respectively, </w:t>
+      </w:r>
+      <w:proofErr w:type="spellStart"/>
+      <w:r>
+        <w:rPr>
+          <w:rFonts w:ascii="Times New Roman" w:eastAsiaTheme="minorEastAsia" w:hAnsi="Times New Roman" w:cs="Times New Roman"/>
+          <w:i/>
+          <w:sz w:val="24"/>
+        </w:rPr>
+        <w:t>find_largest_lessthan</w:t>
+      </w:r>
+      <w:proofErr w:type="spellEnd"/>
+      <w:r>
+        <w:rPr>
+          <w:rFonts w:ascii="Times New Roman" w:eastAsiaTheme="minorEastAsia" w:hAnsi="Times New Roman" w:cs="Times New Roman"/>
+          <w:i/>
+          <w:sz w:val="24"/>
+        </w:rPr>
+        <w:t>(weight)</w:t>
+      </w:r>
+      <w:r>
+        <w:t xml:space="preserve"> </w:t>
+      </w:r>
+      <w:r>
+        <w:rPr>
+          <w:rFonts w:ascii="Times New Roman" w:eastAsiaTheme="minorEastAsia" w:hAnsi="Times New Roman" w:cs="Times New Roman"/>
+          <w:sz w:val="24"/>
+        </w:rPr>
+        <w:t>for Best Fit, as well as fixing some small bugs that occurred in my use case</w:t>
+      </w:r>
+      <w:r>
+        <w:rPr>
+          <w:rFonts w:ascii="Times New Roman" w:eastAsiaTheme="minorEastAsia" w:hAnsi="Times New Roman" w:cs="Times New Roman"/>
+          <w:sz w:val="24"/>
+        </w:rPr>
+        <w:t xml:space="preserve"> since my node “names” were integers instead of strings. </w:t>
+      </w:r>
+      <w:r>
+        <w:rPr>
+          <w:rFonts w:ascii="Times New Roman" w:eastAsiaTheme="minorEastAsia" w:hAnsi="Times New Roman" w:cs="Times New Roman"/>
+          <w:sz w:val="24"/>
+        </w:rPr>
+        <w:t xml:space="preserve">My code is also available on </w:t>
+      </w:r>
+      <w:proofErr w:type="spellStart"/>
+      <w:r>
+        <w:rPr>
+          <w:rFonts w:ascii="Times New Roman" w:eastAsiaTheme="minorEastAsia" w:hAnsi="Times New Roman" w:cs="Times New Roman"/>
+          <w:sz w:val="24"/>
+        </w:rPr>
+        <w:t>GitHub</w:t>
+      </w:r>
+      <w:proofErr w:type="spellEnd"/>
+      <w:r>
+        <w:rPr>
+          <w:rFonts w:ascii="Times New Roman" w:eastAsiaTheme="minorEastAsia" w:hAnsi="Times New Roman" w:cs="Times New Roman"/>
+          <w:sz w:val="24"/>
+        </w:rPr>
+        <w:t xml:space="preserve"> at </w:t>
+      </w:r>
+      <w:hyperlink r:id="rId8" w:history="1">
+        <w:r>
+          <w:rPr>
+            <w:rStyle w:val="Hyperlink"/>
+            <w:rFonts w:ascii="Times New Roman" w:eastAsiaTheme="minorEastAsia" w:hAnsi="Times New Roman" w:cs="Times New Roman"/>
+            <w:sz w:val="24"/>
+          </w:rPr>
+          <w:t>https://github.com/tetchel/Bin-Packing-Analysis</w:t>
+        </w:r>
+      </w:hyperlink>
+      <w:r>
+        <w:rPr>
+          <w:rFonts w:ascii="Times New Roman" w:eastAsiaTheme="minorEastAsia" w:hAnsi="Times New Roman" w:cs="Times New Roman"/>
+          <w:sz w:val="24"/>
+        </w:rPr>
+        <w:t>.</w:t>
+      </w:r>
+    </w:p>
+    <w:p>
+      <w:pPr>
+        <w:ind w:firstLine="720"/>
+        <w:rPr>
+          <w:rFonts w:ascii="Times New Roman" w:eastAsiaTheme="minorEastAsia" w:hAnsi="Times New Roman" w:cs="Times New Roman"/>
+          <w:sz w:val="24"/>
+        </w:rPr>
+      </w:pPr>
+      <w:r>
+        <w:rPr>
+          <w:rFonts w:ascii="Times New Roman" w:eastAsiaTheme="minorEastAsia" w:hAnsi="Times New Roman" w:cs="Times New Roman"/>
+          <w:sz w:val="24"/>
+        </w:rPr>
+        <w:t xml:space="preserve">First, I present my results of running most of the algorithms discussed on large inputs of size 100,000. Note that </w:t>
+      </w:r>
+      <w:r>
+        <w:rPr>
+          <w:rFonts w:ascii="Times New Roman" w:eastAsiaTheme="minorEastAsia" w:hAnsi="Times New Roman" w:cs="Times New Roman"/>
+          <w:sz w:val="24"/>
+        </w:rPr>
+        <w:t xml:space="preserve">for First Fit and First Fit Descending, </w:t>
+      </w:r>
+      <w:r>
+        <w:rPr>
+          <w:rFonts w:ascii="Times New Roman" w:eastAsiaTheme="minorEastAsia" w:hAnsi="Times New Roman" w:cs="Times New Roman"/>
+          <w:sz w:val="24"/>
+        </w:rPr>
+        <w:t>my implementation (as describe</w:t>
+      </w:r>
+      <w:r>
+        <w:rPr>
+          <w:rFonts w:ascii="Times New Roman" w:eastAsiaTheme="minorEastAsia" w:hAnsi="Times New Roman" w:cs="Times New Roman"/>
+          <w:sz w:val="24"/>
+        </w:rPr>
+        <w:t>d above) runs in quadratic time</w:t>
+      </w:r>
+      <w:r>
+        <w:rPr>
+          <w:rFonts w:ascii="Times New Roman" w:eastAsiaTheme="minorEastAsia" w:hAnsi="Times New Roman" w:cs="Times New Roman"/>
+          <w:sz w:val="24"/>
+        </w:rPr>
+        <w:t xml:space="preserve"> which was too slow</w:t>
+      </w:r>
+      <w:r>
+        <w:rPr>
+          <w:rFonts w:ascii="Times New Roman" w:eastAsiaTheme="minorEastAsia" w:hAnsi="Times New Roman" w:cs="Times New Roman"/>
+          <w:sz w:val="24"/>
+        </w:rPr>
+        <w:t xml:space="preserve"> on an input of this size</w:t>
+      </w:r>
+      <w:r>
+        <w:rPr>
+          <w:rFonts w:ascii="Times New Roman" w:eastAsiaTheme="minorEastAsia" w:hAnsi="Times New Roman" w:cs="Times New Roman"/>
+          <w:sz w:val="24"/>
+        </w:rPr>
+        <w:t xml:space="preserve">. </w:t>
+      </w:r>
+      <w:r>
+        <w:rPr>
+          <w:rFonts w:ascii="Times New Roman" w:eastAsiaTheme="minorEastAsia" w:hAnsi="Times New Roman" w:cs="Times New Roman"/>
+          <w:sz w:val="24"/>
+        </w:rPr>
+        <w:t xml:space="preserve">So, FF and FFD are run on input size 10,000 instead, and </w:t>
+      </w:r>
+      <w:r>
+        <w:rPr>
+          <w:rFonts w:ascii="Times New Roman" w:eastAsiaTheme="minorEastAsia" w:hAnsi="Times New Roman" w:cs="Times New Roman"/>
+          <w:i/>
+          <w:sz w:val="24"/>
+        </w:rPr>
+        <w:t xml:space="preserve">still </w:t>
+      </w:r>
+      <w:r>
+        <w:rPr>
+          <w:rFonts w:ascii="Times New Roman" w:eastAsiaTheme="minorEastAsia" w:hAnsi="Times New Roman" w:cs="Times New Roman"/>
+          <w:sz w:val="24"/>
+        </w:rPr>
+        <w:t>run much slower than the other algorithms.</w:t>
+      </w:r>
+      <w:r>
+        <w:rPr>
+          <w:rFonts w:ascii="Times New Roman" w:eastAsiaTheme="minorEastAsia" w:hAnsi="Times New Roman" w:cs="Times New Roman"/>
+          <w:sz w:val="24"/>
+        </w:rPr>
+        <w:t xml:space="preserve"> My initial implementation of </w:t>
+      </w:r>
+      <w:r>
+        <w:rPr>
+          <w:rFonts w:ascii="Times New Roman" w:eastAsiaTheme="minorEastAsia" w:hAnsi="Times New Roman" w:cs="Times New Roman"/>
+          <w:sz w:val="24"/>
+        </w:rPr>
+        <w:t xml:space="preserve">Best Fit also </w:t>
+      </w:r>
+      <w:r>
+        <w:rPr>
+          <w:rFonts w:ascii="Times New Roman" w:eastAsiaTheme="minorEastAsia" w:hAnsi="Times New Roman" w:cs="Times New Roman"/>
+          <w:sz w:val="24"/>
+        </w:rPr>
+        <w:t xml:space="preserve">had this same limitation due to my iterating over the bin list instead of using a BST to store </w:t>
+      </w:r>
+      <w:r>
+        <w:rPr>
+          <w:rFonts w:ascii="Times New Roman" w:eastAsiaTheme="minorEastAsia" w:hAnsi="Times New Roman" w:cs="Times New Roman"/>
+          <w:sz w:val="24"/>
+        </w:rPr>
+        <w:t xml:space="preserve">and look up bin </w:t>
+      </w:r>
+      <w:r>
+        <w:rPr>
+          <w:rFonts w:ascii="Times New Roman" w:eastAsiaTheme="minorEastAsia" w:hAnsi="Times New Roman" w:cs="Times New Roman"/>
+          <w:sz w:val="24"/>
+        </w:rPr>
+        <w:t xml:space="preserve">weights. It became obvious quickly that this was far too slow for large inputs, taking about </w:t>
+      </w:r>
+      <w:r>
+        <w:rPr>
+          <w:rFonts w:ascii="Times New Roman" w:eastAsiaTheme="minorEastAsia" w:hAnsi="Times New Roman" w:cs="Times New Roman"/>
+          <w:sz w:val="24"/>
+        </w:rPr>
+        <w:t>~900</w:t>
+      </w:r>
+      <w:r>
+        <w:rPr>
+          <w:rFonts w:ascii="Times New Roman" w:eastAsiaTheme="minorEastAsia" w:hAnsi="Times New Roman" w:cs="Times New Roman"/>
+          <w:sz w:val="24"/>
+        </w:rPr>
+        <w:t xml:space="preserve">s </w:t>
+      </w:r>
+      <w:r>
+        <w:rPr>
+          <w:rFonts w:ascii="Times New Roman" w:eastAsiaTheme="minorEastAsia" w:hAnsi="Times New Roman" w:cs="Times New Roman"/>
+          <w:sz w:val="24"/>
+        </w:rPr>
+        <w:t>(15</w:t>
+      </w:r>
+      <w:r>
+        <w:rPr>
+          <w:rFonts w:ascii="Times New Roman" w:eastAsiaTheme="minorEastAsia" w:hAnsi="Times New Roman" w:cs="Times New Roman"/>
+          <w:sz w:val="24"/>
+        </w:rPr>
+        <w:t xml:space="preserve"> minutes) to solve one instance of the problem</w:t>
+      </w:r>
+      <w:r>
+        <w:rPr>
+          <w:rFonts w:ascii="Times New Roman" w:eastAsiaTheme="minorEastAsia" w:hAnsi="Times New Roman" w:cs="Times New Roman"/>
+          <w:sz w:val="24"/>
+        </w:rPr>
+        <w:t xml:space="preserve"> at </w:t>
+      </w:r>
+      <w:r>
+        <w:rPr>
+          <w:rFonts w:ascii="Times New Roman" w:eastAsiaTheme="minorEastAsia" w:hAnsi="Times New Roman" w:cs="Times New Roman"/>
+          <w:i/>
+          <w:sz w:val="24"/>
+        </w:rPr>
+        <w:t>n =</w:t>
+      </w:r>
+      <w:r>
+        <w:rPr>
+          <w:rFonts w:ascii="Times New Roman" w:eastAsiaTheme="minorEastAsia" w:hAnsi="Times New Roman" w:cs="Times New Roman"/>
+          <w:sz w:val="24"/>
+        </w:rPr>
+        <w:t>100,000</w:t>
+      </w:r>
+      <w:r>
+        <w:rPr>
+          <w:rFonts w:ascii="Times New Roman" w:eastAsiaTheme="minorEastAsia" w:hAnsi="Times New Roman" w:cs="Times New Roman"/>
+          <w:sz w:val="24"/>
+        </w:rPr>
+        <w:t>.</w:t>
+      </w:r>
+      <w:r>
+        <w:rPr>
+          <w:rFonts w:ascii="Times New Roman" w:eastAsiaTheme="minorEastAsia" w:hAnsi="Times New Roman" w:cs="Times New Roman"/>
+          <w:sz w:val="24"/>
+        </w:rPr>
+        <w:t xml:space="preserve"> </w:t>
+      </w:r>
+      <w:r>
+        <w:rPr>
+          <w:rFonts w:ascii="Times New Roman" w:eastAsiaTheme="minorEastAsia" w:hAnsi="Times New Roman" w:cs="Times New Roman"/>
+          <w:sz w:val="24"/>
+        </w:rPr>
+        <w:t>By redu</w:t>
+      </w:r>
+      <w:r>
+        <w:rPr>
+          <w:rFonts w:ascii="Times New Roman" w:eastAsiaTheme="minorEastAsia" w:hAnsi="Times New Roman" w:cs="Times New Roman"/>
+          <w:sz w:val="24"/>
+        </w:rPr>
+        <w:t xml:space="preserve">cing the time complexity of Best Fit </w:t>
+      </w:r>
+      <w:r>
+        <w:rPr>
+          <w:rFonts w:ascii="Times New Roman" w:eastAsiaTheme="minorEastAsia" w:hAnsi="Times New Roman" w:cs="Times New Roman"/>
+          <w:sz w:val="24"/>
+        </w:rPr>
+        <w:t xml:space="preserve">from </w:t>
+      </w:r>
+      <w:proofErr w:type="gramStart"/>
+      <w:r>
+        <w:rPr>
+          <w:rFonts w:ascii="Times New Roman" w:eastAsiaTheme="minorEastAsia" w:hAnsi="Times New Roman" w:cs="Times New Roman"/>
+          <w:i/>
+          <w:sz w:val="24"/>
+        </w:rPr>
+        <w:t>O(</w:t>
+      </w:r>
+      <w:proofErr w:type="gramEnd"/>
+      <w:r>
+        <w:rPr>
+          <w:rFonts w:ascii="Times New Roman" w:eastAsiaTheme="minorEastAsia" w:hAnsi="Times New Roman" w:cs="Times New Roman"/>
+          <w:i/>
+          <w:sz w:val="24"/>
+        </w:rPr>
+        <w:t>n</w:t>
+      </w:r>
+      <w:r>
+        <w:rPr>
+          <w:rFonts w:ascii="Times New Roman" w:eastAsiaTheme="minorEastAsia" w:hAnsi="Times New Roman" w:cs="Times New Roman"/>
+          <w:i/>
+          <w:sz w:val="24"/>
+          <w:vertAlign w:val="superscript"/>
+        </w:rPr>
+        <w:t>2</w:t>
+      </w:r>
+      <w:r>
+        <w:rPr>
+          <w:rFonts w:ascii="Times New Roman" w:eastAsiaTheme="minorEastAsia" w:hAnsi="Times New Roman" w:cs="Times New Roman"/>
+          <w:i/>
+          <w:sz w:val="24"/>
+        </w:rPr>
+        <w:t>)</w:t>
+      </w:r>
+      <w:r>
+        <w:rPr>
+          <w:rFonts w:ascii="Times New Roman" w:eastAsiaTheme="minorEastAsia" w:hAnsi="Times New Roman" w:cs="Times New Roman"/>
+          <w:sz w:val="24"/>
+        </w:rPr>
+        <w:t xml:space="preserve"> to </w:t>
+      </w:r>
+      <w:r>
+        <w:rPr>
+          <w:rFonts w:ascii="Times New Roman" w:eastAsiaTheme="minorEastAsia" w:hAnsi="Times New Roman" w:cs="Times New Roman"/>
+          <w:i/>
+          <w:sz w:val="24"/>
+        </w:rPr>
+        <w:t>O(</w:t>
+      </w:r>
+      <w:proofErr w:type="spellStart"/>
+      <w:r>
+        <w:rPr>
+          <w:rFonts w:ascii="Times New Roman" w:eastAsiaTheme="minorEastAsia" w:hAnsi="Times New Roman" w:cs="Times New Roman"/>
+          <w:i/>
+          <w:sz w:val="24"/>
+        </w:rPr>
+        <w:t>n</w:t>
+      </w:r>
+      <w:r>
+        <w:rPr>
+          <w:rFonts w:ascii="Cambria Math" w:eastAsiaTheme="minorEastAsia" w:hAnsi="Cambria Math" w:cs="Cambria Math"/>
+          <w:i/>
+          <w:sz w:val="24"/>
+        </w:rPr>
+        <w:t>⋅</w:t>
+      </w:r>
+      <w:r>
+        <w:rPr>
+          <w:rFonts w:ascii="Times New Roman" w:eastAsiaTheme="minorEastAsia" w:hAnsi="Times New Roman" w:cs="Times New Roman"/>
+          <w:i/>
+          <w:sz w:val="24"/>
+        </w:rPr>
+        <w:t>log</w:t>
+      </w:r>
+      <w:proofErr w:type="spellEnd"/>
+      <w:r>
+        <w:rPr>
+          <w:rFonts w:ascii="Times New Roman" w:eastAsiaTheme="minorEastAsia" w:hAnsi="Times New Roman" w:cs="Times New Roman"/>
+          <w:i/>
+          <w:sz w:val="24"/>
+        </w:rPr>
+        <w:t>(n))</w:t>
+      </w:r>
+      <w:r>
+        <w:rPr>
+          <w:rFonts w:ascii="Times New Roman" w:eastAsiaTheme="minorEastAsia" w:hAnsi="Times New Roman" w:cs="Times New Roman"/>
+          <w:sz w:val="24"/>
+        </w:rPr>
+        <w:t>, the</w:t>
+      </w:r>
+      <w:r>
+        <w:rPr>
+          <w:rFonts w:ascii="Times New Roman" w:eastAsiaTheme="minorEastAsia" w:hAnsi="Times New Roman" w:cs="Times New Roman"/>
+          <w:sz w:val="24"/>
+        </w:rPr>
+        <w:t xml:space="preserve"> average</w:t>
+      </w:r>
+      <w:r>
+        <w:rPr>
+          <w:rFonts w:ascii="Times New Roman" w:eastAsiaTheme="minorEastAsia" w:hAnsi="Times New Roman" w:cs="Times New Roman"/>
+          <w:sz w:val="24"/>
+        </w:rPr>
+        <w:t xml:space="preserve"> runtime was c</w:t>
+      </w:r>
+      <w:r>
+        <w:rPr>
+          <w:rFonts w:ascii="Times New Roman" w:eastAsiaTheme="minorEastAsia" w:hAnsi="Times New Roman" w:cs="Times New Roman"/>
+          <w:sz w:val="24"/>
+        </w:rPr>
+        <w:t>ut down to ~7.5</w:t>
+      </w:r>
+      <w:r>
+        <w:rPr>
+          <w:rFonts w:ascii="Times New Roman" w:eastAsiaTheme="minorEastAsia" w:hAnsi="Times New Roman" w:cs="Times New Roman"/>
+          <w:sz w:val="24"/>
+        </w:rPr>
+        <w:t xml:space="preserve"> seconds, a speedup by a factor of </w:t>
+      </w:r>
+      <w:r>
+        <w:rPr>
+          <w:rFonts w:ascii="Times New Roman" w:eastAsiaTheme="minorEastAsia" w:hAnsi="Times New Roman" w:cs="Times New Roman"/>
+          <w:sz w:val="24"/>
+        </w:rPr>
+        <w:t xml:space="preserve">120 </w:t>
+      </w:r>
+      <w:r>
+        <w:rPr>
+          <w:rFonts w:ascii="Times New Roman" w:eastAsiaTheme="minorEastAsia" w:hAnsi="Times New Roman" w:cs="Times New Roman"/>
+          <w:sz w:val="24"/>
+        </w:rPr>
+        <w:t>times!</w:t>
+      </w:r>
+    </w:p>
+    <w:p>
+      <w:pPr>
+        <w:ind w:firstLine="720"/>
+        <w:rPr>
+          <w:rFonts w:ascii="Times New Roman" w:eastAsiaTheme="minorEastAsia" w:hAnsi="Times New Roman" w:cs="Times New Roman"/>
+          <w:sz w:val="24"/>
+        </w:rPr>
+      </w:pPr>
+      <w:r>
+        <w:rPr>
+          <w:rFonts w:ascii="Times New Roman" w:eastAsiaTheme="minorEastAsia" w:hAnsi="Times New Roman" w:cs="Times New Roman"/>
+          <w:sz w:val="24"/>
+        </w:rPr>
+        <w:t xml:space="preserve">Items weights are on (0, 1], generated by Python’s </w:t>
+      </w:r>
+      <w:proofErr w:type="spellStart"/>
+      <w:proofErr w:type="gramStart"/>
+      <w:r>
+        <w:rPr>
+          <w:rFonts w:ascii="Times New Roman" w:eastAsiaTheme="minorEastAsia" w:hAnsi="Times New Roman" w:cs="Times New Roman"/>
+          <w:i/>
+          <w:sz w:val="24"/>
+        </w:rPr>
+        <w:t>random.random</w:t>
+      </w:r>
+      <w:proofErr w:type="spellEnd"/>
+      <w:r>
+        <w:rPr>
+          <w:rFonts w:ascii="Times New Roman" w:eastAsiaTheme="minorEastAsia" w:hAnsi="Times New Roman" w:cs="Times New Roman"/>
+          <w:i/>
+          <w:sz w:val="24"/>
+        </w:rPr>
+        <w:t>(</w:t>
+      </w:r>
+      <w:proofErr w:type="gramEnd"/>
+      <w:r>
+        <w:rPr>
+          <w:rFonts w:ascii="Times New Roman" w:eastAsiaTheme="minorEastAsia" w:hAnsi="Times New Roman" w:cs="Times New Roman"/>
+          <w:i/>
+          <w:sz w:val="24"/>
+        </w:rPr>
+        <w:t xml:space="preserve">), </w:t>
+      </w:r>
+      <w:r>
+        <w:rPr>
+          <w:rFonts w:ascii="Times New Roman" w:eastAsiaTheme="minorEastAsia" w:hAnsi="Times New Roman" w:cs="Times New Roman"/>
+          <w:sz w:val="24"/>
+        </w:rPr>
+        <w:t>and should be distributed relatively uniformly over that domain</w:t>
+      </w:r>
+      <w:r>
+        <w:rPr>
+          <w:rFonts w:ascii="Times New Roman" w:eastAsiaTheme="minorEastAsia" w:hAnsi="Times New Roman" w:cs="Times New Roman"/>
+          <w:sz w:val="24"/>
+        </w:rPr>
+        <w:t>.</w:t>
+      </w:r>
+      <w:r>
+        <w:rPr>
+          <w:rFonts w:ascii="Times New Roman" w:eastAsiaTheme="minorEastAsia" w:hAnsi="Times New Roman" w:cs="Times New Roman"/>
+          <w:sz w:val="24"/>
+        </w:rPr>
+        <w:t xml:space="preserve"> Bin capacity </w:t>
+      </w:r>
+      <w:r>
+        <w:rPr>
+          <w:rFonts w:ascii="Times New Roman" w:eastAsiaTheme="minorEastAsia" w:hAnsi="Times New Roman" w:cs="Times New Roman"/>
+          <w:i/>
+          <w:sz w:val="24"/>
+        </w:rPr>
+        <w:t xml:space="preserve">C </w:t>
+      </w:r>
+      <w:r>
+        <w:rPr>
+          <w:rFonts w:ascii="Times New Roman" w:eastAsiaTheme="minorEastAsia" w:hAnsi="Times New Roman" w:cs="Times New Roman"/>
+          <w:sz w:val="24"/>
+        </w:rPr>
+        <w:t>is 1 as usual.</w:t>
+      </w:r>
+      <w:r>
+        <w:rPr>
+          <w:rFonts w:ascii="Times New Roman" w:eastAsiaTheme="minorEastAsia" w:hAnsi="Times New Roman" w:cs="Times New Roman"/>
+          <w:sz w:val="24"/>
+        </w:rPr>
+        <w:t xml:space="preserve"> The runtime reported is system clock time, not processor time, so it is subject to some variation based on CPU scheduling, but this is not a large factor because my CPU was only under 15-20% load while running the program. </w:t>
+      </w:r>
+      <w:r>
+        <w:rPr>
+          <w:rFonts w:ascii="Times New Roman" w:eastAsiaTheme="minorEastAsia" w:hAnsi="Times New Roman" w:cs="Times New Roman"/>
+          <w:sz w:val="24"/>
+        </w:rPr>
+        <w:t>128 inputs were generated, and each of the ‘fast’ algorithms (all but FF/D and PTAS-AWFD, which was evaluated separately) was run on the same set of inputs.</w:t>
+      </w:r>
+    </w:p>
+    <w:p>
+      <w:pPr>
+        <w:ind w:firstLine="720"/>
+        <w:rPr>
+          <w:rFonts w:ascii="Times New Roman" w:eastAsiaTheme="minorEastAsia" w:hAnsi="Times New Roman" w:cs="Times New Roman"/>
+          <w:sz w:val="24"/>
+        </w:rPr>
+      </w:pPr>
+      <w:r>
+        <w:rPr>
+          <w:rFonts w:ascii="Times New Roman" w:eastAsiaTheme="minorEastAsia" w:hAnsi="Times New Roman" w:cs="Times New Roman"/>
+          <w:sz w:val="24"/>
+        </w:rPr>
+        <w:t xml:space="preserve">The </w:t>
+      </w:r>
+      <w:r>
+        <w:rPr>
+          <w:rFonts w:ascii="Times New Roman" w:eastAsiaTheme="minorEastAsia" w:hAnsi="Times New Roman" w:cs="Times New Roman"/>
+          <w:sz w:val="24"/>
+        </w:rPr>
+        <w:t xml:space="preserve">competitive ratio reported based </w:t>
+      </w:r>
+      <w:r>
+        <w:rPr>
+          <w:rFonts w:ascii="Times New Roman" w:eastAsiaTheme="minorEastAsia" w:hAnsi="Times New Roman" w:cs="Times New Roman"/>
+          <w:i/>
+          <w:sz w:val="24"/>
+        </w:rPr>
+        <w:t xml:space="preserve">OPT </w:t>
+      </w:r>
+      <w:r>
+        <w:rPr>
+          <w:rFonts w:ascii="Times New Roman" w:eastAsiaTheme="minorEastAsia" w:hAnsi="Times New Roman" w:cs="Times New Roman"/>
+          <w:sz w:val="24"/>
+        </w:rPr>
+        <w:t xml:space="preserve">on Equation 1, lower-bounding the </w:t>
+      </w:r>
+      <w:r>
+        <w:rPr>
+          <w:rFonts w:ascii="Times New Roman" w:eastAsiaTheme="minorEastAsia" w:hAnsi="Times New Roman" w:cs="Times New Roman"/>
+          <w:i/>
+          <w:sz w:val="24"/>
+        </w:rPr>
+        <w:t xml:space="preserve">OPT </w:t>
+      </w:r>
+      <w:r>
+        <w:rPr>
+          <w:rFonts w:ascii="Times New Roman" w:eastAsiaTheme="minorEastAsia" w:hAnsi="Times New Roman" w:cs="Times New Roman"/>
+          <w:sz w:val="24"/>
+        </w:rPr>
+        <w:t xml:space="preserve">based on the total sum of item weights divided by </w:t>
+      </w:r>
+      <w:r>
+        <w:rPr>
+          <w:rFonts w:ascii="Times New Roman" w:eastAsiaTheme="minorEastAsia" w:hAnsi="Times New Roman" w:cs="Times New Roman"/>
+          <w:i/>
+          <w:sz w:val="24"/>
+        </w:rPr>
+        <w:t>C</w:t>
+      </w:r>
+      <w:r>
+        <w:rPr>
+          <w:rFonts w:ascii="Times New Roman" w:eastAsiaTheme="minorEastAsia" w:hAnsi="Times New Roman" w:cs="Times New Roman"/>
+          <w:sz w:val="24"/>
+        </w:rPr>
+        <w:t>. In most cases, the optimal solution is actually larger than this (and the ratio therefore better), but it cannot be proven generally without solving for the optimal solution</w:t>
+      </w:r>
+      <w:r>
+        <w:rPr>
+          <w:rFonts w:ascii="Times New Roman" w:eastAsiaTheme="minorEastAsia" w:hAnsi="Times New Roman" w:cs="Times New Roman"/>
+          <w:sz w:val="24"/>
+        </w:rPr>
+        <w:t>.</w:t>
+      </w:r>
+      <w:r>
+        <w:rPr>
+          <w:rFonts w:ascii="Times New Roman" w:eastAsiaTheme="minorEastAsia" w:hAnsi="Times New Roman" w:cs="Times New Roman"/>
+          <w:sz w:val="24"/>
+        </w:rPr>
+        <w:t xml:space="preserve"> If we could do this</w:t>
+      </w:r>
+      <w:r>
+        <w:rPr>
+          <w:rFonts w:ascii="Times New Roman" w:eastAsiaTheme="minorEastAsia" w:hAnsi="Times New Roman" w:cs="Times New Roman"/>
+          <w:sz w:val="24"/>
+        </w:rPr>
+        <w:t xml:space="preserve"> in polynomial time</w:t>
+      </w:r>
+      <w:r>
+        <w:rPr>
+          <w:rFonts w:ascii="Times New Roman" w:eastAsiaTheme="minorEastAsia" w:hAnsi="Times New Roman" w:cs="Times New Roman"/>
+          <w:sz w:val="24"/>
+        </w:rPr>
+        <w:t>, we would not need to approximate.</w:t>
+      </w:r>
+    </w:p>
+    <w:p>
+      <w:pPr>
+        <w:rPr>
+          <w:rFonts w:ascii="Times New Roman" w:eastAsiaTheme="minorEastAsia" w:hAnsi="Times New Roman" w:cs="Times New Roman"/>
+          <w:sz w:val="24"/>
+        </w:rPr>
+      </w:pPr>
+      <w:r>
+        <w:rPr>
+          <w:rFonts w:ascii="Times New Roman" w:eastAsiaTheme="minorEastAsia" w:hAnsi="Times New Roman" w:cs="Times New Roman"/>
+          <w:sz w:val="24"/>
+        </w:rPr>
+        <w:br w:type="page"/>
+      </w:r>
+    </w:p>
+    <w:p>
+      <w:pPr>
+        <w:rPr>
+          <w:rFonts w:ascii="Times New Roman" w:eastAsiaTheme="minorEastAsia" w:hAnsi="Times New Roman" w:cs="Times New Roman"/>
+          <w:b/>
+          <w:sz w:val="24"/>
+        </w:rPr>
+      </w:pPr>
+      <w:r>
+        <w:rPr>
+          <w:rFonts w:ascii="Times New Roman" w:eastAsiaTheme="minorEastAsia" w:hAnsi="Times New Roman" w:cs="Times New Roman"/>
+          <w:b/>
+          <w:sz w:val="24"/>
+        </w:rPr>
+        <w:lastRenderedPageBreak/>
+        <w:t xml:space="preserve">A Bad Input for </w:t>
+      </w:r>
+      <w:r>
+        <w:rPr>
+          <w:rFonts w:ascii="Times New Roman" w:eastAsiaTheme="minorEastAsia" w:hAnsi="Times New Roman" w:cs="Times New Roman"/>
+          <w:b/>
+          <w:sz w:val="24"/>
+        </w:rPr>
+        <w:t>Next Fit</w:t>
+      </w:r>
+    </w:p>
+    <w:p>
+      <w:pPr>
+        <w:rPr>
+          <w:rFonts w:ascii="Times New Roman" w:eastAsiaTheme="minorEastAsia" w:hAnsi="Times New Roman" w:cs="Times New Roman"/>
+          <w:sz w:val="24"/>
+        </w:rPr>
+      </w:pPr>
+      <w:r>
+        <w:rPr>
+          <w:rFonts w:ascii="Times New Roman" w:eastAsiaTheme="minorEastAsia" w:hAnsi="Times New Roman" w:cs="Times New Roman"/>
+          <w:sz w:val="24"/>
+        </w:rPr>
+        <w:tab/>
+        <w:t xml:space="preserve">In </w:t>
+      </w:r>
+      <w:r>
+        <w:rPr>
+          <w:rFonts w:ascii="Times New Roman" w:eastAsiaTheme="minorEastAsia" w:hAnsi="Times New Roman" w:cs="Times New Roman"/>
+          <w:sz w:val="24"/>
+        </w:rPr>
+        <w:t xml:space="preserve">Section 2, we presented an example of an input for which Next Fit performs very poorly. </w:t>
+      </w:r>
+      <w:r>
+        <w:rPr>
+          <w:rFonts w:ascii="Times New Roman" w:eastAsiaTheme="minorEastAsia" w:hAnsi="Times New Roman" w:cs="Times New Roman"/>
+          <w:sz w:val="24"/>
+        </w:rPr>
+        <w:t>We provide this input to all of our algorithms to see how they perform on this extreme case. Recall Equation 2:</w:t>
+      </w:r>
+    </w:p>
+    <w:p>
+      <w:pPr>
+        <w:spacing w:after="120"/>
+        <w:jc w:val="center"/>
+        <w:rPr>
+          <w:rFonts w:ascii="Times New Roman" w:eastAsiaTheme="minorEastAsia" w:hAnsi="Times New Roman" w:cs="Times New Roman"/>
+          <w:sz w:val="24"/>
+        </w:rPr>
+      </w:pPr>
+      <m:oMathPara>
+        <m:oMath>
+          <m:sSub>
+            <m:sSubPr>
+              <m:ctrlPr>
+                <w:rPr>
+                  <w:rFonts w:ascii="Cambria Math" w:eastAsiaTheme="minorEastAsia" w:hAnsi="Cambria Math" w:cs="Times New Roman"/>
+                  <w:i/>
+                  <w:sz w:val="24"/>
+                </w:rPr>
+              </m:ctrlPr>
+            </m:sSubPr>
+            <m:e>
+              <m:r>
+                <w:rPr>
+                  <w:rFonts w:ascii="Cambria Math" w:eastAsiaTheme="minorEastAsia" w:hAnsi="Cambria Math" w:cs="Times New Roman"/>
+                  <w:sz w:val="24"/>
+                </w:rPr>
+                <m:t>S</m:t>
+              </m:r>
+            </m:e>
+            <m:sub>
+              <m:r>
+                <w:rPr>
+                  <w:rFonts w:ascii="Cambria Math" w:eastAsiaTheme="minorEastAsia" w:hAnsi="Cambria Math" w:cs="Times New Roman"/>
+                  <w:sz w:val="24"/>
+                </w:rPr>
+                <m:t>i</m:t>
+              </m:r>
+            </m:sub>
+          </m:sSub>
+          <m:r>
+            <w:rPr>
+              <w:rFonts w:ascii="Cambria Math" w:eastAsiaTheme="minorEastAsia" w:hAnsi="Cambria Math" w:cs="Times New Roman"/>
+              <w:sz w:val="24"/>
+            </w:rPr>
+            <m:t>=</m:t>
+          </m:r>
+          <m:d>
+            <m:dPr>
+              <m:begChr m:val="{"/>
+              <m:endChr m:val="}"/>
+              <m:ctrlPr>
+                <w:rPr>
+                  <w:rFonts w:ascii="Cambria Math" w:eastAsiaTheme="minorEastAsia" w:hAnsi="Cambria Math" w:cs="Times New Roman"/>
+                  <w:i/>
+                  <w:sz w:val="24"/>
+                </w:rPr>
+              </m:ctrlPr>
+            </m:dPr>
+            <m:e>
+              <m:f>
+                <m:fPr>
+                  <m:ctrlPr>
+                    <w:rPr>
+                      <w:rFonts w:ascii="Cambria Math" w:eastAsiaTheme="minorEastAsia" w:hAnsi="Cambria Math" w:cs="Times New Roman"/>
+                      <w:i/>
+                      <w:sz w:val="24"/>
+                    </w:rPr>
+                  </m:ctrlPr>
+                </m:fPr>
+                <m:num>
+                  <m:r>
+                    <w:rPr>
+                      <w:rFonts w:ascii="Cambria Math" w:eastAsiaTheme="minorEastAsia" w:hAnsi="Cambria Math" w:cs="Times New Roman"/>
+                      <w:sz w:val="24"/>
+                    </w:rPr>
+                    <m:t>1</m:t>
+                  </m:r>
+                </m:num>
+                <m:den>
+                  <m:r>
+                    <w:rPr>
+                      <w:rFonts w:ascii="Cambria Math" w:eastAsiaTheme="minorEastAsia" w:hAnsi="Cambria Math" w:cs="Times New Roman"/>
+                      <w:sz w:val="24"/>
+                    </w:rPr>
+                    <m:t>2</m:t>
+                  </m:r>
+                </m:den>
+              </m:f>
+              <m:r>
+                <w:rPr>
+                  <w:rFonts w:ascii="Cambria Math" w:eastAsiaTheme="minorEastAsia" w:hAnsi="Cambria Math" w:cs="Times New Roman"/>
+                  <w:sz w:val="24"/>
+                </w:rPr>
+                <m:t>,</m:t>
+              </m:r>
+              <m:f>
+                <m:fPr>
+                  <m:ctrlPr>
+                    <w:rPr>
+                      <w:rFonts w:ascii="Cambria Math" w:eastAsiaTheme="minorEastAsia" w:hAnsi="Cambria Math" w:cs="Times New Roman"/>
+                      <w:i/>
+                      <w:sz w:val="24"/>
+                    </w:rPr>
+                  </m:ctrlPr>
+                </m:fPr>
+                <m:num>
+                  <m:r>
+                    <w:rPr>
+                      <w:rFonts w:ascii="Cambria Math" w:eastAsiaTheme="minorEastAsia" w:hAnsi="Cambria Math" w:cs="Times New Roman"/>
+                      <w:sz w:val="24"/>
+                    </w:rPr>
+                    <m:t>1</m:t>
+                  </m:r>
+                </m:num>
+                <m:den>
+                  <m:r>
+                    <w:rPr>
+                      <w:rFonts w:ascii="Cambria Math" w:eastAsiaTheme="minorEastAsia" w:hAnsi="Cambria Math" w:cs="Times New Roman"/>
+                      <w:sz w:val="24"/>
+                    </w:rPr>
+                    <m:t>2n</m:t>
+                  </m:r>
+                </m:den>
+              </m:f>
+            </m:e>
+          </m:d>
+          <m:r>
+            <w:rPr>
+              <w:rFonts w:ascii="Cambria Math" w:eastAsiaTheme="minorEastAsia" w:hAnsi="Cambria Math" w:cs="Times New Roman"/>
+              <w:sz w:val="24"/>
+            </w:rPr>
+            <m:t>×</m:t>
+          </m:r>
+          <m:d>
+            <m:dPr>
+              <m:begChr m:val="⌈"/>
+              <m:endChr m:val="⌉"/>
+              <m:ctrlPr>
+                <w:rPr>
+                  <w:rFonts w:ascii="Cambria Math" w:eastAsiaTheme="minorEastAsia" w:hAnsi="Cambria Math" w:cs="Times New Roman"/>
+                  <w:i/>
+                  <w:sz w:val="24"/>
+                </w:rPr>
+              </m:ctrlPr>
+            </m:dPr>
+            <m:e>
+              <m:f>
+                <m:fPr>
+                  <m:ctrlPr>
+                    <w:rPr>
+                      <w:rFonts w:ascii="Cambria Math" w:eastAsiaTheme="minorEastAsia" w:hAnsi="Cambria Math" w:cs="Times New Roman"/>
+                      <w:i/>
+                      <w:sz w:val="24"/>
+                    </w:rPr>
+                  </m:ctrlPr>
+                </m:fPr>
+                <m:num>
+                  <m:r>
+                    <w:rPr>
+                      <w:rFonts w:ascii="Cambria Math" w:eastAsiaTheme="minorEastAsia" w:hAnsi="Cambria Math" w:cs="Times New Roman"/>
+                      <w:sz w:val="24"/>
+                    </w:rPr>
+                    <m:t>n</m:t>
+                  </m:r>
+                </m:num>
+                <m:den>
+                  <m:r>
+                    <w:rPr>
+                      <w:rFonts w:ascii="Cambria Math" w:eastAsiaTheme="minorEastAsia" w:hAnsi="Cambria Math" w:cs="Times New Roman"/>
+                      <w:sz w:val="24"/>
+                    </w:rPr>
+                    <m:t>2</m:t>
+                  </m:r>
+                </m:den>
+              </m:f>
+            </m:e>
+          </m:d>
+        </m:oMath>
+      </m:oMathPara>
+    </w:p>
+    <w:p>
+      <w:pPr>
+        <w:rPr>
+          <w:rFonts w:ascii="Times New Roman" w:eastAsiaTheme="minorEastAsia" w:hAnsi="Times New Roman" w:cs="Times New Roman"/>
+          <w:sz w:val="24"/>
+        </w:rPr>
+      </w:pPr>
+    </w:p>
+    <w:p>
+      <w:pPr>
+        <w:rPr>
+          <w:rFonts w:ascii="Times New Roman" w:eastAsiaTheme="minorEastAsia" w:hAnsi="Times New Roman" w:cs="Times New Roman"/>
+          <w:sz w:val="24"/>
+        </w:rPr>
+      </w:pPr>
+      <w:r>
+        <w:rPr>
+          <w:rFonts w:ascii="Times New Roman" w:eastAsiaTheme="minorEastAsia" w:hAnsi="Times New Roman" w:cs="Times New Roman"/>
+          <w:sz w:val="24"/>
+        </w:rPr>
+        <w:br w:type="page"/>
+      </w:r>
+    </w:p>
+    <w:p>
+      <w:pPr>
+        <w:rPr>
+          <w:rFonts w:ascii="Times New Roman" w:eastAsiaTheme="minorEastAsia" w:hAnsi="Times New Roman" w:cs="Times New Roman"/>
+          <w:b/>
+          <w:sz w:val="24"/>
+        </w:rPr>
+      </w:pPr>
+      <w:r>
+        <w:rPr>
+          <w:rFonts w:ascii="Times New Roman" w:eastAsiaTheme="minorEastAsia" w:hAnsi="Times New Roman" w:cs="Times New Roman"/>
+          <w:b/>
+          <w:sz w:val="24"/>
+        </w:rPr>
+        <w:lastRenderedPageBreak/>
+        <w:t>A Bad Input for First Fit</w:t>
+      </w:r>
+    </w:p>
+    <w:p>
+      <w:pPr>
+        <w:rPr>
+          <w:rFonts w:ascii="Times New Roman" w:eastAsiaTheme="minorEastAsia" w:hAnsi="Times New Roman" w:cs="Times New Roman"/>
+          <w:sz w:val="24"/>
+        </w:rPr>
+      </w:pPr>
+      <w:r>
+        <w:rPr>
+          <w:rFonts w:ascii="Times New Roman" w:eastAsiaTheme="minorEastAsia" w:hAnsi="Times New Roman" w:cs="Times New Roman"/>
+          <w:b/>
+          <w:sz w:val="24"/>
+        </w:rPr>
+        <w:tab/>
+      </w:r>
+      <w:r>
+        <w:rPr>
+          <w:rFonts w:ascii="Times New Roman" w:eastAsiaTheme="minorEastAsia" w:hAnsi="Times New Roman" w:cs="Times New Roman"/>
+          <w:sz w:val="24"/>
+        </w:rPr>
+        <w:t>We now try a similar experiment with a bad input for First Fit</w:t>
+      </w:r>
+      <w:r>
+        <w:rPr>
+          <w:rFonts w:ascii="Times New Roman" w:eastAsiaTheme="minorEastAsia" w:hAnsi="Times New Roman" w:cs="Times New Roman"/>
+          <w:sz w:val="24"/>
+        </w:rPr>
+        <w:t xml:space="preserve"> which was also presented in Section 2. Recall Equation 3:</w:t>
+      </w:r>
+    </w:p>
+    <w:p>
+      <w:pPr>
+        <w:jc w:val="center"/>
+        <w:rPr>
+          <w:rFonts w:ascii="Times New Roman" w:eastAsiaTheme="minorEastAsia" w:hAnsi="Times New Roman" w:cs="Times New Roman"/>
+          <w:sz w:val="24"/>
+        </w:rPr>
+      </w:pPr>
+      <w:r>
+        <w:rPr>
+          <w:rFonts w:ascii="Times New Roman" w:eastAsiaTheme="minorEastAsia" w:hAnsi="Times New Roman" w:cs="Times New Roman"/>
+          <w:i/>
+          <w:sz w:val="24"/>
+        </w:rPr>
+        <w:t>S</w:t>
+      </w:r>
+      <w:r>
+        <w:rPr>
+          <w:rFonts w:ascii="Times New Roman" w:eastAsiaTheme="minorEastAsia" w:hAnsi="Times New Roman" w:cs="Times New Roman"/>
+          <w:i/>
+          <w:sz w:val="24"/>
+          <w:vertAlign w:val="subscript"/>
+        </w:rPr>
+        <w:t>i</w:t>
+      </w:r>
+      <w:r>
+        <w:rPr>
+          <w:rFonts w:ascii="Times New Roman" w:eastAsiaTheme="minorEastAsia" w:hAnsi="Times New Roman" w:cs="Times New Roman"/>
+          <w:sz w:val="24"/>
+        </w:rPr>
+        <w:t xml:space="preserve"> = </w:t>
+      </w:r>
+      <m:oMath>
+        <m:d>
+          <m:dPr>
+            <m:begChr m:val="{"/>
+            <m:endChr m:val="}"/>
+            <m:ctrlPr>
+              <w:rPr>
+                <w:rFonts w:ascii="Cambria Math" w:eastAsiaTheme="minorEastAsia" w:hAnsi="Cambria Math" w:cs="Times New Roman"/>
+                <w:i/>
+                <w:sz w:val="24"/>
+              </w:rPr>
+            </m:ctrlPr>
+          </m:dPr>
+          <m:e>
+            <m:f>
+              <m:fPr>
+                <m:ctrlPr>
+                  <w:rPr>
+                    <w:rFonts w:ascii="Cambria Math" w:eastAsiaTheme="minorEastAsia" w:hAnsi="Cambria Math" w:cs="Times New Roman"/>
+                    <w:i/>
+                    <w:sz w:val="24"/>
+                  </w:rPr>
+                </m:ctrlPr>
+              </m:fPr>
+              <m:num>
+                <m:r>
+                  <w:rPr>
+                    <w:rFonts w:ascii="Cambria Math" w:eastAsiaTheme="minorEastAsia" w:hAnsi="Cambria Math" w:cs="Times New Roman"/>
+                    <w:sz w:val="24"/>
+                  </w:rPr>
+                  <m:t>1</m:t>
+                </m:r>
+              </m:num>
+              <m:den>
+                <m:r>
+                  <w:rPr>
+                    <w:rFonts w:ascii="Cambria Math" w:eastAsiaTheme="minorEastAsia" w:hAnsi="Cambria Math" w:cs="Times New Roman"/>
+                    <w:sz w:val="24"/>
+                  </w:rPr>
+                  <m:t>7</m:t>
+                </m:r>
+              </m:den>
+            </m:f>
+            <m:r>
+              <w:rPr>
+                <w:rFonts w:ascii="Cambria Math" w:eastAsiaTheme="minorEastAsia" w:hAnsi="Cambria Math" w:cs="Times New Roman"/>
+                <w:sz w:val="24"/>
+              </w:rPr>
+              <m:t>+ ε</m:t>
+            </m:r>
+          </m:e>
+        </m:d>
+        <m:r>
+          <w:rPr>
+            <w:rFonts w:ascii="Cambria Math" w:eastAsiaTheme="minorEastAsia" w:hAnsi="Cambria Math" w:cs="Times New Roman"/>
+            <w:sz w:val="24"/>
+          </w:rPr>
+          <m:t xml:space="preserve"> ×</m:t>
+        </m:r>
+        <m:d>
+          <m:dPr>
+            <m:begChr m:val="⌈"/>
+            <m:endChr m:val="⌉"/>
+            <m:ctrlPr>
+              <w:rPr>
+                <w:rFonts w:ascii="Cambria Math" w:eastAsiaTheme="minorEastAsia" w:hAnsi="Cambria Math" w:cs="Times New Roman"/>
+                <w:i/>
+                <w:sz w:val="24"/>
+              </w:rPr>
+            </m:ctrlPr>
+          </m:dPr>
+          <m:e>
+            <m:f>
+              <m:fPr>
+                <m:ctrlPr>
+                  <w:rPr>
+                    <w:rFonts w:ascii="Cambria Math" w:eastAsiaTheme="minorEastAsia" w:hAnsi="Cambria Math" w:cs="Times New Roman"/>
+                    <w:i/>
+                    <w:sz w:val="24"/>
+                  </w:rPr>
+                </m:ctrlPr>
+              </m:fPr>
+              <m:num>
+                <m:r>
+                  <w:rPr>
+                    <w:rFonts w:ascii="Cambria Math" w:eastAsiaTheme="minorEastAsia" w:hAnsi="Cambria Math" w:cs="Times New Roman"/>
+                    <w:sz w:val="24"/>
+                  </w:rPr>
+                  <m:t>n</m:t>
+                </m:r>
+              </m:num>
+              <m:den>
+                <m:r>
+                  <w:rPr>
+                    <w:rFonts w:ascii="Cambria Math" w:eastAsiaTheme="minorEastAsia" w:hAnsi="Cambria Math" w:cs="Times New Roman"/>
+                    <w:sz w:val="24"/>
+                  </w:rPr>
+                  <m:t>3</m:t>
+                </m:r>
+              </m:den>
+            </m:f>
+          </m:e>
+        </m:d>
+        <m:r>
+          <w:rPr>
+            <w:rFonts w:ascii="Cambria Math" w:eastAsiaTheme="minorEastAsia" w:hAnsi="Cambria Math" w:cs="Times New Roman"/>
+            <w:sz w:val="24"/>
+          </w:rPr>
+          <m:t xml:space="preserve">+ </m:t>
+        </m:r>
+        <m:r>
+          <m:rPr>
+            <m:sty m:val="p"/>
+          </m:rPr>
+          <w:rPr>
+            <w:rFonts w:ascii="Cambria Math" w:eastAsiaTheme="minorEastAsia" w:hAnsi="Cambria Math" w:cs="Times New Roman"/>
+            <w:sz w:val="24"/>
+          </w:rPr>
+          <m:t xml:space="preserve"> </m:t>
+        </m:r>
+        <m:d>
+          <m:dPr>
+            <m:begChr m:val="{"/>
+            <m:endChr m:val="}"/>
+            <m:ctrlPr>
+              <w:rPr>
+                <w:rFonts w:ascii="Cambria Math" w:eastAsiaTheme="minorEastAsia" w:hAnsi="Cambria Math" w:cs="Times New Roman"/>
+                <w:i/>
+                <w:sz w:val="24"/>
+              </w:rPr>
+            </m:ctrlPr>
+          </m:dPr>
+          <m:e>
+            <m:f>
+              <m:fPr>
+                <m:ctrlPr>
+                  <w:rPr>
+                    <w:rFonts w:ascii="Cambria Math" w:eastAsiaTheme="minorEastAsia" w:hAnsi="Cambria Math" w:cs="Times New Roman"/>
+                    <w:i/>
+                    <w:sz w:val="24"/>
+                  </w:rPr>
+                </m:ctrlPr>
+              </m:fPr>
+              <m:num>
+                <m:r>
+                  <w:rPr>
+                    <w:rFonts w:ascii="Cambria Math" w:eastAsiaTheme="minorEastAsia" w:hAnsi="Cambria Math" w:cs="Times New Roman"/>
+                    <w:sz w:val="24"/>
+                  </w:rPr>
+                  <m:t>1</m:t>
+                </m:r>
+              </m:num>
+              <m:den>
+                <m:r>
+                  <w:rPr>
+                    <w:rFonts w:ascii="Cambria Math" w:eastAsiaTheme="minorEastAsia" w:hAnsi="Cambria Math" w:cs="Times New Roman"/>
+                    <w:sz w:val="24"/>
+                  </w:rPr>
+                  <m:t>3</m:t>
+                </m:r>
+              </m:den>
+            </m:f>
+            <m:r>
+              <w:rPr>
+                <w:rFonts w:ascii="Cambria Math" w:eastAsiaTheme="minorEastAsia" w:hAnsi="Cambria Math" w:cs="Times New Roman"/>
+                <w:sz w:val="24"/>
+              </w:rPr>
+              <m:t>+ ε</m:t>
+            </m:r>
+          </m:e>
+        </m:d>
+        <m:r>
+          <w:rPr>
+            <w:rFonts w:ascii="Cambria Math" w:eastAsiaTheme="minorEastAsia" w:hAnsi="Cambria Math" w:cs="Times New Roman"/>
+            <w:sz w:val="24"/>
+          </w:rPr>
+          <m:t xml:space="preserve"> ×</m:t>
+        </m:r>
+        <m:d>
+          <m:dPr>
+            <m:begChr m:val="⌈"/>
+            <m:endChr m:val="⌉"/>
+            <m:ctrlPr>
+              <w:rPr>
+                <w:rFonts w:ascii="Cambria Math" w:eastAsiaTheme="minorEastAsia" w:hAnsi="Cambria Math" w:cs="Times New Roman"/>
+                <w:i/>
+                <w:sz w:val="24"/>
+              </w:rPr>
+            </m:ctrlPr>
+          </m:dPr>
+          <m:e>
+            <m:f>
+              <m:fPr>
+                <m:ctrlPr>
+                  <w:rPr>
+                    <w:rFonts w:ascii="Cambria Math" w:eastAsiaTheme="minorEastAsia" w:hAnsi="Cambria Math" w:cs="Times New Roman"/>
+                    <w:i/>
+                    <w:sz w:val="24"/>
+                  </w:rPr>
+                </m:ctrlPr>
+              </m:fPr>
+              <m:num>
+                <m:r>
+                  <w:rPr>
+                    <w:rFonts w:ascii="Cambria Math" w:eastAsiaTheme="minorEastAsia" w:hAnsi="Cambria Math" w:cs="Times New Roman"/>
+                    <w:sz w:val="24"/>
+                  </w:rPr>
+                  <m:t>n</m:t>
+                </m:r>
+              </m:num>
+              <m:den>
+                <m:r>
+                  <w:rPr>
+                    <w:rFonts w:ascii="Cambria Math" w:eastAsiaTheme="minorEastAsia" w:hAnsi="Cambria Math" w:cs="Times New Roman"/>
+                    <w:sz w:val="24"/>
+                  </w:rPr>
+                  <m:t>3</m:t>
+                </m:r>
+              </m:den>
+            </m:f>
+          </m:e>
+        </m:d>
+        <m:r>
+          <w:rPr>
+            <w:rFonts w:ascii="Cambria Math" w:eastAsiaTheme="minorEastAsia" w:hAnsi="Cambria Math" w:cs="Times New Roman"/>
+            <w:sz w:val="24"/>
+          </w:rPr>
+          <m:t xml:space="preserve">+ </m:t>
+        </m:r>
+        <m:r>
+          <m:rPr>
+            <m:sty m:val="p"/>
+          </m:rPr>
+          <w:rPr>
+            <w:rFonts w:ascii="Cambria Math" w:eastAsiaTheme="minorEastAsia" w:hAnsi="Cambria Math" w:cs="Times New Roman"/>
+            <w:sz w:val="24"/>
+          </w:rPr>
+          <m:t xml:space="preserve"> </m:t>
+        </m:r>
+        <m:d>
+          <m:dPr>
+            <m:begChr m:val="{"/>
+            <m:endChr m:val="}"/>
+            <m:ctrlPr>
+              <w:rPr>
+                <w:rFonts w:ascii="Cambria Math" w:eastAsiaTheme="minorEastAsia" w:hAnsi="Cambria Math" w:cs="Times New Roman"/>
+                <w:i/>
+                <w:sz w:val="24"/>
+              </w:rPr>
+            </m:ctrlPr>
+          </m:dPr>
+          <m:e>
+            <m:f>
+              <m:fPr>
+                <m:ctrlPr>
+                  <w:rPr>
+                    <w:rFonts w:ascii="Cambria Math" w:eastAsiaTheme="minorEastAsia" w:hAnsi="Cambria Math" w:cs="Times New Roman"/>
+                    <w:i/>
+                    <w:sz w:val="24"/>
+                  </w:rPr>
+                </m:ctrlPr>
+              </m:fPr>
+              <m:num>
+                <m:r>
+                  <w:rPr>
+                    <w:rFonts w:ascii="Cambria Math" w:eastAsiaTheme="minorEastAsia" w:hAnsi="Cambria Math" w:cs="Times New Roman"/>
+                    <w:sz w:val="24"/>
+                  </w:rPr>
+                  <m:t>1</m:t>
+                </m:r>
+              </m:num>
+              <m:den>
+                <m:r>
+                  <w:rPr>
+                    <w:rFonts w:ascii="Cambria Math" w:eastAsiaTheme="minorEastAsia" w:hAnsi="Cambria Math" w:cs="Times New Roman"/>
+                    <w:sz w:val="24"/>
+                  </w:rPr>
+                  <m:t>2</m:t>
+                </m:r>
+              </m:den>
+            </m:f>
+            <m:r>
+              <w:rPr>
+                <w:rFonts w:ascii="Cambria Math" w:eastAsiaTheme="minorEastAsia" w:hAnsi="Cambria Math" w:cs="Times New Roman"/>
+                <w:sz w:val="24"/>
+              </w:rPr>
+              <m:t>+ ε</m:t>
+            </m:r>
+          </m:e>
+        </m:d>
+        <m:r>
+          <w:rPr>
+            <w:rFonts w:ascii="Cambria Math" w:eastAsiaTheme="minorEastAsia" w:hAnsi="Cambria Math" w:cs="Times New Roman"/>
+            <w:sz w:val="24"/>
+          </w:rPr>
+          <m:t xml:space="preserve"> ×</m:t>
+        </m:r>
+        <m:d>
+          <m:dPr>
+            <m:begChr m:val="⌈"/>
+            <m:endChr m:val="⌉"/>
+            <m:ctrlPr>
+              <w:rPr>
+                <w:rFonts w:ascii="Cambria Math" w:eastAsiaTheme="minorEastAsia" w:hAnsi="Cambria Math" w:cs="Times New Roman"/>
+                <w:i/>
+                <w:sz w:val="24"/>
+              </w:rPr>
+            </m:ctrlPr>
+          </m:dPr>
+          <m:e>
+            <m:f>
+              <m:fPr>
+                <m:ctrlPr>
+                  <w:rPr>
+                    <w:rFonts w:ascii="Cambria Math" w:eastAsiaTheme="minorEastAsia" w:hAnsi="Cambria Math" w:cs="Times New Roman"/>
+                    <w:i/>
+                    <w:sz w:val="24"/>
+                  </w:rPr>
+                </m:ctrlPr>
+              </m:fPr>
+              <m:num>
+                <m:r>
+                  <w:rPr>
+                    <w:rFonts w:ascii="Cambria Math" w:eastAsiaTheme="minorEastAsia" w:hAnsi="Cambria Math" w:cs="Times New Roman"/>
+                    <w:sz w:val="24"/>
+                  </w:rPr>
+                  <m:t>n</m:t>
+                </m:r>
+              </m:num>
+              <m:den>
+                <m:r>
+                  <w:rPr>
+                    <w:rFonts w:ascii="Cambria Math" w:eastAsiaTheme="minorEastAsia" w:hAnsi="Cambria Math" w:cs="Times New Roman"/>
+                    <w:sz w:val="24"/>
+                  </w:rPr>
+                  <m:t>3</m:t>
+                </m:r>
+              </m:den>
+            </m:f>
+          </m:e>
+        </m:d>
+      </m:oMath>
+    </w:p>
+    <w:p>
+      <w:pPr>
+        <w:rPr>
+          <w:rFonts w:ascii="Times New Roman" w:eastAsiaTheme="minorEastAsia" w:hAnsi="Times New Roman" w:cs="Times New Roman"/>
+          <w:sz w:val="24"/>
+        </w:rPr>
+      </w:pPr>
+      <w:r>
+        <w:rPr>
+          <w:rFonts w:ascii="Times New Roman" w:eastAsiaTheme="minorEastAsia" w:hAnsi="Times New Roman" w:cs="Times New Roman"/>
+          <w:sz w:val="24"/>
+        </w:rPr>
+        <w:t xml:space="preserve"> </w:t>
       </w:r>
     </w:p>
     <w:p>
@@ -12794,7 +14821,7 @@
         </w:rPr>
         <w:t xml:space="preserve">] </w:t>
       </w:r>
-      <w:hyperlink r:id="rId8" w:history="1">
+      <w:hyperlink r:id="rId9" w:history="1">
         <w:r>
           <w:rPr>
             <w:rStyle w:val="Hyperlink"/>
@@ -12826,7 +14853,7 @@
         </w:rPr>
         <w:t xml:space="preserve">[3] </w:t>
       </w:r>
-      <w:hyperlink r:id="rId9" w:history="1">
+      <w:hyperlink r:id="rId10" w:history="1">
         <w:r>
           <w:rPr>
             <w:rStyle w:val="Hyperlink"/>
@@ -12872,7 +14899,7 @@
         </w:rPr>
         <w:t xml:space="preserve">] </w:t>
       </w:r>
-      <w:hyperlink r:id="rId10" w:history="1">
+      <w:hyperlink r:id="rId11" w:history="1">
         <w:r>
           <w:rPr>
             <w:rStyle w:val="Hyperlink"/>
@@ -12911,7 +14938,7 @@
         </w:rPr>
         <w:t xml:space="preserve"> </w:t>
       </w:r>
-      <w:hyperlink r:id="rId11" w:history="1">
+      <w:hyperlink r:id="rId12" w:history="1">
         <w:r>
           <w:rPr>
             <w:rStyle w:val="Hyperlink"/>
@@ -12957,7 +14984,7 @@
         </w:rPr>
         <w:t xml:space="preserve">] </w:t>
       </w:r>
-      <w:hyperlink r:id="rId12" w:history="1">
+      <w:hyperlink r:id="rId13" w:history="1">
         <w:r>
           <w:rPr>
             <w:rStyle w:val="Hyperlink"/>
@@ -12989,7 +15016,7 @@
         </w:rPr>
         <w:t xml:space="preserve">[7] </w:t>
       </w:r>
-      <w:hyperlink r:id="rId13" w:history="1">
+      <w:hyperlink r:id="rId14" w:history="1">
         <w:r>
           <w:rPr>
             <w:rStyle w:val="Hyperlink"/>
@@ -13007,9 +15034,41 @@
         <w:t xml:space="preserve"> </w:t>
       </w:r>
     </w:p>
+    <w:p>
+      <w:pPr>
+        <w:rPr>
+          <w:rFonts w:ascii="Times New Roman" w:eastAsiaTheme="minorEastAsia" w:hAnsi="Times New Roman" w:cs="Times New Roman"/>
+          <w:sz w:val="24"/>
+        </w:rPr>
+      </w:pPr>
+      <w:r>
+        <w:rPr>
+          <w:rFonts w:ascii="Times New Roman" w:eastAsiaTheme="minorEastAsia" w:hAnsi="Times New Roman" w:cs="Times New Roman"/>
+          <w:sz w:val="24"/>
+        </w:rPr>
+        <w:t xml:space="preserve">[8] </w:t>
+      </w:r>
+      <w:hyperlink r:id="rId15" w:history="1">
+        <w:r>
+          <w:rPr>
+            <w:rStyle w:val="Hyperlink"/>
+            <w:rFonts w:ascii="Times New Roman" w:eastAsiaTheme="minorEastAsia" w:hAnsi="Times New Roman" w:cs="Times New Roman"/>
+            <w:sz w:val="24"/>
+          </w:rPr>
+          <w:t>https://github.com/marehr/binary-tree/</w:t>
+        </w:r>
+      </w:hyperlink>
+      <w:r>
+        <w:rPr>
+          <w:rFonts w:ascii="Times New Roman" w:eastAsiaTheme="minorEastAsia" w:hAnsi="Times New Roman" w:cs="Times New Roman"/>
+          <w:sz w:val="24"/>
+        </w:rPr>
+        <w:t xml:space="preserve"> </w:t>
+      </w:r>
+    </w:p>
     <w:sectPr>
-      <w:headerReference w:type="default" r:id="rId14"/>
-      <w:footerReference w:type="default" r:id="rId15"/>
+      <w:headerReference w:type="default" r:id="rId16"/>
+      <w:footerReference w:type="default" r:id="rId17"/>
       <w:pgSz w:w="12240" w:h="15840"/>
       <w:pgMar w:top="1440" w:right="1440" w:bottom="1440" w:left="1440" w:header="708" w:footer="708" w:gutter="0"/>
       <w:cols w:space="708"/>
@@ -13149,7 +15208,7 @@
                 <w:bCs/>
                 <w:noProof/>
               </w:rPr>
-              <w:t>14</w:t>
+              <w:t>18</w:t>
             </w:r>
             <w:r>
               <w:rPr>

</xml_diff>